<commit_message>
Se Actualizo El Caso de Uso Consultar Finales y Estimacion2
Se actualiza el documento de especificacoin de Consultar Finales, como tambien el documento de Estimacion por mdio de Casos de Uso
</commit_message>
<xml_diff>
--- a/Estimacion/Estimación2.docx
+++ b/Estimacion/Estimación2.docx
@@ -3394,6 +3394,7 @@
               <w:spacing w:before="0"/>
               <w:rPr>
                 <w:rFonts w:ascii="Baskerville Old Face" w:hAnsi="Baskerville Old Face"/>
+                <w:i w:val="0"/>
                 <w:color w:val="000000" w:themeColor="text1"/>
                 <w:sz w:val="24"/>
                 <w:szCs w:val="24"/>
@@ -3402,6 +3403,7 @@
             <w:r>
               <w:rPr>
                 <w:rFonts w:ascii="Baskerville Old Face" w:hAnsi="Baskerville Old Face"/>
+                <w:i w:val="0"/>
                 <w:color w:val="000000" w:themeColor="text1"/>
                 <w:sz w:val="24"/>
                 <w:szCs w:val="24"/>
@@ -3411,6 +3413,7 @@
             <w:r>
               <w:rPr>
                 <w:rFonts w:ascii="Baskerville Old Face" w:hAnsi="Baskerville Old Face"/>
+                <w:i w:val="0"/>
                 <w:color w:val="000000" w:themeColor="text1"/>
                 <w:sz w:val="24"/>
                 <w:szCs w:val="24"/>
@@ -3420,11 +3423,22 @@
             <w:r>
               <w:rPr>
                 <w:rFonts w:ascii="Baskerville Old Face" w:hAnsi="Baskerville Old Face"/>
+                <w:i w:val="0"/>
                 <w:color w:val="000000" w:themeColor="text1"/>
                 <w:sz w:val="24"/>
                 <w:szCs w:val="24"/>
               </w:rPr>
-              <w:t>; Personal Academico; Alumno</w:t>
+              <w:t xml:space="preserve">; </w:t>
+            </w:r>
+            <w:r>
+              <w:rPr>
+                <w:rFonts w:ascii="Baskerville Old Face" w:hAnsi="Baskerville Old Face"/>
+                <w:i w:val="0"/>
+                <w:color w:val="000000" w:themeColor="text1"/>
+                <w:sz w:val="24"/>
+                <w:szCs w:val="24"/>
+              </w:rPr>
+              <w:t>Direccion de Personal</w:t>
             </w:r>
           </w:p>
         </w:tc>
@@ -3465,27 +3479,22 @@
           </w:tcPr>
           <w:p>
             <w:pPr>
-              <w:pStyle w:val="PSI-Comentario"/>
-              <w:spacing w:before="0"/>
+              <w:pStyle w:val="PSI-Normal"/>
               <w:jc w:val="center"/>
               <w:cnfStyle w:val="000000100000" w:firstRow="0" w:lastRow="0" w:firstColumn="0" w:lastColumn="0" w:oddVBand="0" w:evenVBand="0" w:oddHBand="1" w:evenHBand="0" w:firstRowFirstColumn="0" w:firstRowLastColumn="0" w:lastRowFirstColumn="0" w:lastRowLastColumn="0"/>
               <w:rPr>
                 <w:rFonts w:ascii="Baskerville Old Face" w:hAnsi="Baskerville Old Face"/>
-                <w:i w:val="0"/>
-                <w:color w:val="000000" w:themeColor="text1"/>
-                <w:sz w:val="24"/>
-                <w:szCs w:val="24"/>
-              </w:rPr>
-            </w:pPr>
-            <w:r>
-              <w:rPr>
-                <w:rFonts w:ascii="Baskerville Old Face" w:hAnsi="Baskerville Old Face"/>
-                <w:i w:val="0"/>
-                <w:color w:val="000000" w:themeColor="text1"/>
-                <w:sz w:val="24"/>
-                <w:szCs w:val="24"/>
-              </w:rPr>
-              <w:t>Visualizar Finales</w:t>
+                <w:sz w:val="24"/>
+                <w:szCs w:val="24"/>
+              </w:rPr>
+            </w:pPr>
+            <w:r>
+              <w:rPr>
+                <w:rFonts w:ascii="Baskerville Old Face" w:hAnsi="Baskerville Old Face"/>
+                <w:sz w:val="24"/>
+                <w:szCs w:val="24"/>
+              </w:rPr>
+              <w:t>Consultar Finales</w:t>
             </w:r>
           </w:p>
         </w:tc>
@@ -3496,32 +3505,20 @@
           </w:tcPr>
           <w:p>
             <w:pPr>
-              <w:pStyle w:val="PSI-Comentario"/>
-              <w:spacing w:before="0"/>
-              <w:rPr>
-                <w:rFonts w:ascii="Baskerville Old Face" w:hAnsi="Baskerville Old Face"/>
-                <w:color w:val="000000" w:themeColor="text1"/>
-                <w:sz w:val="24"/>
-                <w:szCs w:val="24"/>
-              </w:rPr>
-            </w:pPr>
-            <w:r>
-              <w:rPr>
-                <w:rFonts w:ascii="Baskerville Old Face" w:hAnsi="Baskerville Old Face"/>
-                <w:color w:val="000000" w:themeColor="text1"/>
-                <w:sz w:val="24"/>
-                <w:szCs w:val="24"/>
-              </w:rPr>
-              <w:t>Secretaria Acadé</w:t>
-            </w:r>
-            <w:r>
-              <w:rPr>
-                <w:rFonts w:ascii="Baskerville Old Face" w:hAnsi="Baskerville Old Face"/>
-                <w:color w:val="000000" w:themeColor="text1"/>
-                <w:sz w:val="24"/>
-                <w:szCs w:val="24"/>
-              </w:rPr>
-              <w:t>mica</w:t>
+              <w:pStyle w:val="PSI-Normal"/>
+              <w:rPr>
+                <w:rFonts w:ascii="Baskerville Old Face" w:hAnsi="Baskerville Old Face"/>
+                <w:sz w:val="24"/>
+                <w:szCs w:val="24"/>
+              </w:rPr>
+            </w:pPr>
+            <w:r>
+              <w:rPr>
+                <w:rFonts w:ascii="Baskerville Old Face" w:hAnsi="Baskerville Old Face"/>
+                <w:sz w:val="24"/>
+                <w:szCs w:val="24"/>
+              </w:rPr>
+              <w:t>Invitado</w:t>
             </w:r>
           </w:p>
         </w:tc>
@@ -3560,6 +3557,7 @@
           <w:p>
             <w:pPr>
               <w:pStyle w:val="PSI-Normal"/>
+              <w:ind w:left="0" w:firstLine="0"/>
               <w:jc w:val="center"/>
               <w:cnfStyle w:val="000000000000" w:firstRow="0" w:lastRow="0" w:firstColumn="0" w:lastColumn="0" w:oddVBand="0" w:evenVBand="0" w:oddHBand="0" w:evenHBand="0" w:firstRowFirstColumn="0" w:firstRowLastColumn="0" w:lastRowFirstColumn="0" w:lastRowLastColumn="0"/>
               <w:rPr>
@@ -3574,7 +3572,7 @@
                 <w:sz w:val="24"/>
                 <w:szCs w:val="24"/>
               </w:rPr>
-              <w:t>Consultar Finales</w:t>
+              <w:t>Gestionar Examen</w:t>
             </w:r>
           </w:p>
         </w:tc>
@@ -3598,7 +3596,7 @@
                 <w:sz w:val="24"/>
                 <w:szCs w:val="24"/>
               </w:rPr>
-              <w:t>Alumno</w:t>
+              <w:t>Secretaria Academica</w:t>
             </w:r>
           </w:p>
         </w:tc>
@@ -3640,6 +3638,7 @@
           <w:p>
             <w:pPr>
               <w:pStyle w:val="PSI-Normal"/>
+              <w:ind w:left="0" w:firstLine="0"/>
               <w:jc w:val="center"/>
               <w:cnfStyle w:val="000000100000" w:firstRow="0" w:lastRow="0" w:firstColumn="0" w:lastColumn="0" w:oddVBand="0" w:evenVBand="0" w:oddHBand="1" w:evenHBand="0" w:firstRowFirstColumn="0" w:firstRowLastColumn="0" w:lastRowFirstColumn="0" w:lastRowLastColumn="0"/>
               <w:rPr>
@@ -3654,7 +3653,7 @@
                 <w:sz w:val="24"/>
                 <w:szCs w:val="24"/>
               </w:rPr>
-              <w:t>IndicarPreferidos</w:t>
+              <w:t>Generar Exportable</w:t>
             </w:r>
           </w:p>
         </w:tc>
@@ -3678,7 +3677,15 @@
                 <w:sz w:val="24"/>
                 <w:szCs w:val="24"/>
               </w:rPr>
-              <w:t>Alumno</w:t>
+              <w:t>S</w:t>
+            </w:r>
+            <w:r>
+              <w:rPr>
+                <w:rFonts w:ascii="Baskerville Old Face" w:hAnsi="Baskerville Old Face"/>
+                <w:sz w:val="24"/>
+                <w:szCs w:val="24"/>
+              </w:rPr>
+              <w:t>ecretaria Academica</w:t>
             </w:r>
           </w:p>
         </w:tc>
@@ -3732,7 +3739,15 @@
                 <w:sz w:val="24"/>
                 <w:szCs w:val="24"/>
               </w:rPr>
-              <w:t>Elegir Carrera</w:t>
+              <w:t>Gestionar</w:t>
+            </w:r>
+            <w:r>
+              <w:rPr>
+                <w:rFonts w:ascii="Baskerville Old Face" w:hAnsi="Baskerville Old Face"/>
+                <w:sz w:val="24"/>
+                <w:szCs w:val="24"/>
+              </w:rPr>
+              <w:t xml:space="preserve"> Docente</w:t>
             </w:r>
           </w:p>
         </w:tc>
@@ -3756,7 +3771,7 @@
                 <w:sz w:val="24"/>
                 <w:szCs w:val="24"/>
               </w:rPr>
-              <w:t>Alumno</w:t>
+              <w:t>Direccion de Personal</w:t>
             </w:r>
           </w:p>
         </w:tc>
@@ -3813,7 +3828,7 @@
                 <w:sz w:val="24"/>
                 <w:szCs w:val="24"/>
               </w:rPr>
-              <w:t>Alta de Examen</w:t>
+              <w:t>Gestionar Afectación</w:t>
             </w:r>
           </w:p>
         </w:tc>
@@ -3891,7 +3906,7 @@
                 <w:sz w:val="24"/>
                 <w:szCs w:val="24"/>
               </w:rPr>
-              <w:t>Baja de Examen</w:t>
+              <w:t>Gestionar Novedades</w:t>
             </w:r>
           </w:p>
         </w:tc>
@@ -3915,7 +3930,7 @@
                 <w:sz w:val="24"/>
                 <w:szCs w:val="24"/>
               </w:rPr>
-              <w:t>Secretaria Academica</w:t>
+              <w:t xml:space="preserve">Direccion de Personal </w:t>
             </w:r>
           </w:p>
         </w:tc>
@@ -3933,13 +3948,20 @@
             <w:pPr>
               <w:pStyle w:val="PSI-Normal"/>
               <w:spacing w:before="0"/>
-              <w:jc w:val="center"/>
-              <w:rPr>
-                <w:rFonts w:ascii="Baskerville Old Face" w:hAnsi="Baskerville Old Face"/>
-                <w:sz w:val="24"/>
-                <w:szCs w:val="24"/>
-              </w:rPr>
-            </w:pPr>
+              <w:rPr>
+                <w:rFonts w:ascii="Baskerville Old Face" w:hAnsi="Baskerville Old Face"/>
+                <w:sz w:val="24"/>
+                <w:szCs w:val="24"/>
+              </w:rPr>
+            </w:pPr>
+            <w:r>
+              <w:rPr>
+                <w:rFonts w:ascii="Baskerville Old Face" w:hAnsi="Baskerville Old Face"/>
+                <w:sz w:val="24"/>
+                <w:szCs w:val="24"/>
+              </w:rPr>
+              <w:t xml:space="preserve">      </w:t>
+            </w:r>
             <w:r>
               <w:rPr>
                 <w:rFonts w:ascii="Baskerville Old Face" w:hAnsi="Baskerville Old Face"/>
@@ -3972,7 +3994,7 @@
                 <w:sz w:val="24"/>
                 <w:szCs w:val="24"/>
               </w:rPr>
-              <w:t>Modificar Examen</w:t>
+              <w:t>Visualizar Novedades</w:t>
             </w:r>
           </w:p>
         </w:tc>
@@ -3997,768 +4019,6 @@
                 <w:szCs w:val="24"/>
               </w:rPr>
               <w:t>Secretaria Academica</w:t>
-            </w:r>
-          </w:p>
-        </w:tc>
-      </w:tr>
-      <w:tr>
-        <w:tc>
-          <w:tcPr>
-            <w:cnfStyle w:val="000010000000" w:firstRow="0" w:lastRow="0" w:firstColumn="0" w:lastColumn="0" w:oddVBand="1" w:evenVBand="0" w:oddHBand="0" w:evenHBand="0" w:firstRowFirstColumn="0" w:firstRowLastColumn="0" w:lastRowFirstColumn="0" w:lastRowLastColumn="0"/>
-            <w:tcW w:w="1029" w:type="dxa"/>
-          </w:tcPr>
-          <w:p>
-            <w:pPr>
-              <w:pStyle w:val="PSI-Normal"/>
-              <w:spacing w:before="0"/>
-              <w:jc w:val="center"/>
-              <w:rPr>
-                <w:rFonts w:ascii="Baskerville Old Face" w:hAnsi="Baskerville Old Face"/>
-                <w:sz w:val="24"/>
-                <w:szCs w:val="24"/>
-              </w:rPr>
-            </w:pPr>
-            <w:r>
-              <w:rPr>
-                <w:rFonts w:ascii="Baskerville Old Face" w:hAnsi="Baskerville Old Face"/>
-                <w:sz w:val="24"/>
-                <w:szCs w:val="24"/>
-              </w:rPr>
-              <w:t>9</w:t>
-            </w:r>
-          </w:p>
-        </w:tc>
-        <w:tc>
-          <w:tcPr>
-            <w:tcW w:w="4421" w:type="dxa"/>
-          </w:tcPr>
-          <w:p>
-            <w:pPr>
-              <w:pStyle w:val="PSI-Normal"/>
-              <w:ind w:left="0" w:firstLine="0"/>
-              <w:jc w:val="center"/>
-              <w:cnfStyle w:val="000000000000" w:firstRow="0" w:lastRow="0" w:firstColumn="0" w:lastColumn="0" w:oddVBand="0" w:evenVBand="0" w:oddHBand="0" w:evenHBand="0" w:firstRowFirstColumn="0" w:firstRowLastColumn="0" w:lastRowFirstColumn="0" w:lastRowLastColumn="0"/>
-              <w:rPr>
-                <w:rFonts w:ascii="Baskerville Old Face" w:hAnsi="Baskerville Old Face"/>
-                <w:sz w:val="24"/>
-                <w:szCs w:val="24"/>
-              </w:rPr>
-            </w:pPr>
-            <w:r>
-              <w:rPr>
-                <w:rFonts w:ascii="Baskerville Old Face" w:hAnsi="Baskerville Old Face"/>
-                <w:sz w:val="24"/>
-                <w:szCs w:val="24"/>
-              </w:rPr>
-              <w:t>Buscar Examen</w:t>
-            </w:r>
-          </w:p>
-        </w:tc>
-        <w:tc>
-          <w:tcPr>
-            <w:cnfStyle w:val="000010000000" w:firstRow="0" w:lastRow="0" w:firstColumn="0" w:lastColumn="0" w:oddVBand="1" w:evenVBand="0" w:oddHBand="0" w:evenHBand="0" w:firstRowFirstColumn="0" w:firstRowLastColumn="0" w:lastRowFirstColumn="0" w:lastRowLastColumn="0"/>
-            <w:tcW w:w="2410" w:type="dxa"/>
-          </w:tcPr>
-          <w:p>
-            <w:pPr>
-              <w:pStyle w:val="PSI-Normal"/>
-              <w:rPr>
-                <w:rFonts w:ascii="Baskerville Old Face" w:hAnsi="Baskerville Old Face"/>
-                <w:sz w:val="24"/>
-                <w:szCs w:val="24"/>
-              </w:rPr>
-            </w:pPr>
-            <w:r>
-              <w:rPr>
-                <w:rFonts w:ascii="Baskerville Old Face" w:hAnsi="Baskerville Old Face"/>
-                <w:sz w:val="24"/>
-                <w:szCs w:val="24"/>
-              </w:rPr>
-              <w:t xml:space="preserve">Secretaria Academica </w:t>
-            </w:r>
-          </w:p>
-        </w:tc>
-      </w:tr>
-      <w:tr>
-        <w:trPr>
-          <w:cnfStyle w:val="000000100000" w:firstRow="0" w:lastRow="0" w:firstColumn="0" w:lastColumn="0" w:oddVBand="0" w:evenVBand="0" w:oddHBand="1" w:evenHBand="0" w:firstRowFirstColumn="0" w:firstRowLastColumn="0" w:lastRowFirstColumn="0" w:lastRowLastColumn="0"/>
-        </w:trPr>
-        <w:tc>
-          <w:tcPr>
-            <w:cnfStyle w:val="000010000000" w:firstRow="0" w:lastRow="0" w:firstColumn="0" w:lastColumn="0" w:oddVBand="1" w:evenVBand="0" w:oddHBand="0" w:evenHBand="0" w:firstRowFirstColumn="0" w:firstRowLastColumn="0" w:lastRowFirstColumn="0" w:lastRowLastColumn="0"/>
-            <w:tcW w:w="1029" w:type="dxa"/>
-          </w:tcPr>
-          <w:p>
-            <w:pPr>
-              <w:pStyle w:val="PSI-Normal"/>
-              <w:spacing w:before="0"/>
-              <w:jc w:val="center"/>
-              <w:rPr>
-                <w:rFonts w:ascii="Baskerville Old Face" w:hAnsi="Baskerville Old Face"/>
-                <w:sz w:val="24"/>
-                <w:szCs w:val="24"/>
-              </w:rPr>
-            </w:pPr>
-            <w:r>
-              <w:rPr>
-                <w:rFonts w:ascii="Baskerville Old Face" w:hAnsi="Baskerville Old Face"/>
-                <w:sz w:val="24"/>
-                <w:szCs w:val="24"/>
-              </w:rPr>
-              <w:t>10</w:t>
-            </w:r>
-          </w:p>
-        </w:tc>
-        <w:tc>
-          <w:tcPr>
-            <w:tcW w:w="4421" w:type="dxa"/>
-          </w:tcPr>
-          <w:p>
-            <w:pPr>
-              <w:pStyle w:val="PSI-Normal"/>
-              <w:ind w:left="0" w:firstLine="0"/>
-              <w:jc w:val="center"/>
-              <w:cnfStyle w:val="000000100000" w:firstRow="0" w:lastRow="0" w:firstColumn="0" w:lastColumn="0" w:oddVBand="0" w:evenVBand="0" w:oddHBand="1" w:evenHBand="0" w:firstRowFirstColumn="0" w:firstRowLastColumn="0" w:lastRowFirstColumn="0" w:lastRowLastColumn="0"/>
-              <w:rPr>
-                <w:rFonts w:ascii="Baskerville Old Face" w:hAnsi="Baskerville Old Face"/>
-                <w:sz w:val="24"/>
-                <w:szCs w:val="24"/>
-              </w:rPr>
-            </w:pPr>
-            <w:r>
-              <w:rPr>
-                <w:rFonts w:ascii="Baskerville Old Face" w:hAnsi="Baskerville Old Face"/>
-                <w:sz w:val="24"/>
-                <w:szCs w:val="24"/>
-              </w:rPr>
-              <w:t>Generar Exportable</w:t>
-            </w:r>
-          </w:p>
-        </w:tc>
-        <w:tc>
-          <w:tcPr>
-            <w:cnfStyle w:val="000010000000" w:firstRow="0" w:lastRow="0" w:firstColumn="0" w:lastColumn="0" w:oddVBand="1" w:evenVBand="0" w:oddHBand="0" w:evenHBand="0" w:firstRowFirstColumn="0" w:firstRowLastColumn="0" w:lastRowFirstColumn="0" w:lastRowLastColumn="0"/>
-            <w:tcW w:w="2410" w:type="dxa"/>
-          </w:tcPr>
-          <w:p>
-            <w:pPr>
-              <w:pStyle w:val="PSI-Normal"/>
-              <w:rPr>
-                <w:rFonts w:ascii="Baskerville Old Face" w:hAnsi="Baskerville Old Face"/>
-                <w:sz w:val="24"/>
-                <w:szCs w:val="24"/>
-              </w:rPr>
-            </w:pPr>
-            <w:r>
-              <w:rPr>
-                <w:rFonts w:ascii="Baskerville Old Face" w:hAnsi="Baskerville Old Face"/>
-                <w:sz w:val="24"/>
-                <w:szCs w:val="24"/>
-              </w:rPr>
-              <w:t>Secretaria Academica</w:t>
-            </w:r>
-          </w:p>
-        </w:tc>
-      </w:tr>
-      <w:tr>
-        <w:tc>
-          <w:tcPr>
-            <w:cnfStyle w:val="000010000000" w:firstRow="0" w:lastRow="0" w:firstColumn="0" w:lastColumn="0" w:oddVBand="1" w:evenVBand="0" w:oddHBand="0" w:evenHBand="0" w:firstRowFirstColumn="0" w:firstRowLastColumn="0" w:lastRowFirstColumn="0" w:lastRowLastColumn="0"/>
-            <w:tcW w:w="1029" w:type="dxa"/>
-          </w:tcPr>
-          <w:p>
-            <w:pPr>
-              <w:pStyle w:val="PSI-Normal"/>
-              <w:spacing w:before="0"/>
-              <w:jc w:val="center"/>
-              <w:rPr>
-                <w:rFonts w:ascii="Baskerville Old Face" w:hAnsi="Baskerville Old Face"/>
-                <w:sz w:val="24"/>
-                <w:szCs w:val="24"/>
-              </w:rPr>
-            </w:pPr>
-            <w:r>
-              <w:rPr>
-                <w:rFonts w:ascii="Baskerville Old Face" w:hAnsi="Baskerville Old Face"/>
-                <w:sz w:val="24"/>
-                <w:szCs w:val="24"/>
-              </w:rPr>
-              <w:t>11</w:t>
-            </w:r>
-          </w:p>
-        </w:tc>
-        <w:tc>
-          <w:tcPr>
-            <w:tcW w:w="4421" w:type="dxa"/>
-          </w:tcPr>
-          <w:p>
-            <w:pPr>
-              <w:pStyle w:val="PSI-Normal"/>
-              <w:ind w:left="0" w:firstLine="0"/>
-              <w:jc w:val="center"/>
-              <w:cnfStyle w:val="000000000000" w:firstRow="0" w:lastRow="0" w:firstColumn="0" w:lastColumn="0" w:oddVBand="0" w:evenVBand="0" w:oddHBand="0" w:evenHBand="0" w:firstRowFirstColumn="0" w:firstRowLastColumn="0" w:lastRowFirstColumn="0" w:lastRowLastColumn="0"/>
-              <w:rPr>
-                <w:rFonts w:ascii="Baskerville Old Face" w:hAnsi="Baskerville Old Face"/>
-                <w:sz w:val="24"/>
-                <w:szCs w:val="24"/>
-              </w:rPr>
-            </w:pPr>
-            <w:r>
-              <w:rPr>
-                <w:rFonts w:ascii="Baskerville Old Face" w:hAnsi="Baskerville Old Face"/>
-                <w:sz w:val="24"/>
-                <w:szCs w:val="24"/>
-              </w:rPr>
-              <w:t>Alta de Docente</w:t>
-            </w:r>
-          </w:p>
-        </w:tc>
-        <w:tc>
-          <w:tcPr>
-            <w:cnfStyle w:val="000010000000" w:firstRow="0" w:lastRow="0" w:firstColumn="0" w:lastColumn="0" w:oddVBand="1" w:evenVBand="0" w:oddHBand="0" w:evenHBand="0" w:firstRowFirstColumn="0" w:firstRowLastColumn="0" w:lastRowFirstColumn="0" w:lastRowLastColumn="0"/>
-            <w:tcW w:w="2410" w:type="dxa"/>
-          </w:tcPr>
-          <w:p>
-            <w:pPr>
-              <w:pStyle w:val="PSI-Normal"/>
-              <w:rPr>
-                <w:rFonts w:ascii="Baskerville Old Face" w:hAnsi="Baskerville Old Face"/>
-                <w:sz w:val="24"/>
-                <w:szCs w:val="24"/>
-              </w:rPr>
-            </w:pPr>
-            <w:r>
-              <w:rPr>
-                <w:rFonts w:ascii="Baskerville Old Face" w:hAnsi="Baskerville Old Face"/>
-                <w:sz w:val="24"/>
-                <w:szCs w:val="24"/>
-              </w:rPr>
-              <w:t>Personal Academico</w:t>
-            </w:r>
-          </w:p>
-        </w:tc>
-      </w:tr>
-      <w:tr>
-        <w:trPr>
-          <w:cnfStyle w:val="000000100000" w:firstRow="0" w:lastRow="0" w:firstColumn="0" w:lastColumn="0" w:oddVBand="0" w:evenVBand="0" w:oddHBand="1" w:evenHBand="0" w:firstRowFirstColumn="0" w:firstRowLastColumn="0" w:lastRowFirstColumn="0" w:lastRowLastColumn="0"/>
-        </w:trPr>
-        <w:tc>
-          <w:tcPr>
-            <w:cnfStyle w:val="000010000000" w:firstRow="0" w:lastRow="0" w:firstColumn="0" w:lastColumn="0" w:oddVBand="1" w:evenVBand="0" w:oddHBand="0" w:evenHBand="0" w:firstRowFirstColumn="0" w:firstRowLastColumn="0" w:lastRowFirstColumn="0" w:lastRowLastColumn="0"/>
-            <w:tcW w:w="1029" w:type="dxa"/>
-          </w:tcPr>
-          <w:p>
-            <w:pPr>
-              <w:pStyle w:val="PSI-Normal"/>
-              <w:spacing w:before="0"/>
-              <w:jc w:val="center"/>
-              <w:rPr>
-                <w:rFonts w:ascii="Baskerville Old Face" w:hAnsi="Baskerville Old Face"/>
-                <w:sz w:val="24"/>
-                <w:szCs w:val="24"/>
-              </w:rPr>
-            </w:pPr>
-            <w:r>
-              <w:rPr>
-                <w:rFonts w:ascii="Baskerville Old Face" w:hAnsi="Baskerville Old Face"/>
-                <w:sz w:val="24"/>
-                <w:szCs w:val="24"/>
-              </w:rPr>
-              <w:t>1</w:t>
-            </w:r>
-            <w:r>
-              <w:rPr>
-                <w:rFonts w:ascii="Baskerville Old Face" w:hAnsi="Baskerville Old Face"/>
-                <w:sz w:val="24"/>
-                <w:szCs w:val="24"/>
-              </w:rPr>
-              <w:t>2</w:t>
-            </w:r>
-          </w:p>
-        </w:tc>
-        <w:tc>
-          <w:tcPr>
-            <w:tcW w:w="4421" w:type="dxa"/>
-          </w:tcPr>
-          <w:p>
-            <w:pPr>
-              <w:pStyle w:val="PSI-Normal"/>
-              <w:ind w:left="0" w:firstLine="0"/>
-              <w:jc w:val="center"/>
-              <w:cnfStyle w:val="000000100000" w:firstRow="0" w:lastRow="0" w:firstColumn="0" w:lastColumn="0" w:oddVBand="0" w:evenVBand="0" w:oddHBand="1" w:evenHBand="0" w:firstRowFirstColumn="0" w:firstRowLastColumn="0" w:lastRowFirstColumn="0" w:lastRowLastColumn="0"/>
-              <w:rPr>
-                <w:rFonts w:ascii="Baskerville Old Face" w:hAnsi="Baskerville Old Face"/>
-                <w:sz w:val="24"/>
-                <w:szCs w:val="24"/>
-              </w:rPr>
-            </w:pPr>
-            <w:r>
-              <w:rPr>
-                <w:rFonts w:ascii="Baskerville Old Face" w:hAnsi="Baskerville Old Face"/>
-                <w:sz w:val="24"/>
-                <w:szCs w:val="24"/>
-              </w:rPr>
-              <w:t>Baja de Docente</w:t>
-            </w:r>
-          </w:p>
-        </w:tc>
-        <w:tc>
-          <w:tcPr>
-            <w:cnfStyle w:val="000010000000" w:firstRow="0" w:lastRow="0" w:firstColumn="0" w:lastColumn="0" w:oddVBand="1" w:evenVBand="0" w:oddHBand="0" w:evenHBand="0" w:firstRowFirstColumn="0" w:firstRowLastColumn="0" w:lastRowFirstColumn="0" w:lastRowLastColumn="0"/>
-            <w:tcW w:w="2410" w:type="dxa"/>
-          </w:tcPr>
-          <w:p>
-            <w:pPr>
-              <w:pStyle w:val="PSI-Normal"/>
-              <w:rPr>
-                <w:rFonts w:ascii="Baskerville Old Face" w:hAnsi="Baskerville Old Face"/>
-                <w:sz w:val="24"/>
-                <w:szCs w:val="24"/>
-              </w:rPr>
-            </w:pPr>
-            <w:r>
-              <w:rPr>
-                <w:rFonts w:ascii="Baskerville Old Face" w:hAnsi="Baskerville Old Face"/>
-                <w:sz w:val="24"/>
-                <w:szCs w:val="24"/>
-              </w:rPr>
-              <w:t>Personal Academico</w:t>
-            </w:r>
-          </w:p>
-        </w:tc>
-      </w:tr>
-      <w:tr>
-        <w:tc>
-          <w:tcPr>
-            <w:cnfStyle w:val="000010000000" w:firstRow="0" w:lastRow="0" w:firstColumn="0" w:lastColumn="0" w:oddVBand="1" w:evenVBand="0" w:oddHBand="0" w:evenHBand="0" w:firstRowFirstColumn="0" w:firstRowLastColumn="0" w:lastRowFirstColumn="0" w:lastRowLastColumn="0"/>
-            <w:tcW w:w="1029" w:type="dxa"/>
-          </w:tcPr>
-          <w:p>
-            <w:pPr>
-              <w:pStyle w:val="PSI-Normal"/>
-              <w:spacing w:before="0"/>
-              <w:jc w:val="center"/>
-              <w:rPr>
-                <w:rFonts w:ascii="Baskerville Old Face" w:hAnsi="Baskerville Old Face"/>
-                <w:sz w:val="24"/>
-                <w:szCs w:val="24"/>
-              </w:rPr>
-            </w:pPr>
-            <w:r>
-              <w:rPr>
-                <w:rFonts w:ascii="Baskerville Old Face" w:hAnsi="Baskerville Old Face"/>
-                <w:sz w:val="24"/>
-                <w:szCs w:val="24"/>
-              </w:rPr>
-              <w:t>1</w:t>
-            </w:r>
-            <w:r>
-              <w:rPr>
-                <w:rFonts w:ascii="Baskerville Old Face" w:hAnsi="Baskerville Old Face"/>
-                <w:sz w:val="24"/>
-                <w:szCs w:val="24"/>
-              </w:rPr>
-              <w:t>3</w:t>
-            </w:r>
-          </w:p>
-        </w:tc>
-        <w:tc>
-          <w:tcPr>
-            <w:tcW w:w="4421" w:type="dxa"/>
-          </w:tcPr>
-          <w:p>
-            <w:pPr>
-              <w:pStyle w:val="PSI-Normal"/>
-              <w:ind w:left="0" w:firstLine="0"/>
-              <w:jc w:val="center"/>
-              <w:cnfStyle w:val="000000000000" w:firstRow="0" w:lastRow="0" w:firstColumn="0" w:lastColumn="0" w:oddVBand="0" w:evenVBand="0" w:oddHBand="0" w:evenHBand="0" w:firstRowFirstColumn="0" w:firstRowLastColumn="0" w:lastRowFirstColumn="0" w:lastRowLastColumn="0"/>
-              <w:rPr>
-                <w:rFonts w:ascii="Baskerville Old Face" w:hAnsi="Baskerville Old Face"/>
-                <w:sz w:val="24"/>
-                <w:szCs w:val="24"/>
-              </w:rPr>
-            </w:pPr>
-            <w:r>
-              <w:rPr>
-                <w:rFonts w:ascii="Baskerville Old Face" w:hAnsi="Baskerville Old Face"/>
-                <w:sz w:val="24"/>
-                <w:szCs w:val="24"/>
-              </w:rPr>
-              <w:t>Modificar Docente</w:t>
-            </w:r>
-          </w:p>
-        </w:tc>
-        <w:tc>
-          <w:tcPr>
-            <w:cnfStyle w:val="000010000000" w:firstRow="0" w:lastRow="0" w:firstColumn="0" w:lastColumn="0" w:oddVBand="1" w:evenVBand="0" w:oddHBand="0" w:evenHBand="0" w:firstRowFirstColumn="0" w:firstRowLastColumn="0" w:lastRowFirstColumn="0" w:lastRowLastColumn="0"/>
-            <w:tcW w:w="2410" w:type="dxa"/>
-          </w:tcPr>
-          <w:p>
-            <w:pPr>
-              <w:pStyle w:val="PSI-Normal"/>
-              <w:rPr>
-                <w:rFonts w:ascii="Baskerville Old Face" w:hAnsi="Baskerville Old Face"/>
-                <w:sz w:val="24"/>
-                <w:szCs w:val="24"/>
-              </w:rPr>
-            </w:pPr>
-            <w:r>
-              <w:rPr>
-                <w:rFonts w:ascii="Baskerville Old Face" w:hAnsi="Baskerville Old Face"/>
-                <w:sz w:val="24"/>
-                <w:szCs w:val="24"/>
-              </w:rPr>
-              <w:t>Personal Academico</w:t>
-            </w:r>
-          </w:p>
-        </w:tc>
-      </w:tr>
-      <w:tr>
-        <w:trPr>
-          <w:cnfStyle w:val="000000100000" w:firstRow="0" w:lastRow="0" w:firstColumn="0" w:lastColumn="0" w:oddVBand="0" w:evenVBand="0" w:oddHBand="1" w:evenHBand="0" w:firstRowFirstColumn="0" w:firstRowLastColumn="0" w:lastRowFirstColumn="0" w:lastRowLastColumn="0"/>
-        </w:trPr>
-        <w:tc>
-          <w:tcPr>
-            <w:cnfStyle w:val="000010000000" w:firstRow="0" w:lastRow="0" w:firstColumn="0" w:lastColumn="0" w:oddVBand="1" w:evenVBand="0" w:oddHBand="0" w:evenHBand="0" w:firstRowFirstColumn="0" w:firstRowLastColumn="0" w:lastRowFirstColumn="0" w:lastRowLastColumn="0"/>
-            <w:tcW w:w="1029" w:type="dxa"/>
-          </w:tcPr>
-          <w:p>
-            <w:pPr>
-              <w:pStyle w:val="PSI-Normal"/>
-              <w:spacing w:before="0"/>
-              <w:jc w:val="center"/>
-              <w:rPr>
-                <w:rFonts w:ascii="Baskerville Old Face" w:hAnsi="Baskerville Old Face"/>
-                <w:sz w:val="24"/>
-                <w:szCs w:val="24"/>
-              </w:rPr>
-            </w:pPr>
-            <w:r>
-              <w:rPr>
-                <w:rFonts w:ascii="Baskerville Old Face" w:hAnsi="Baskerville Old Face"/>
-                <w:sz w:val="24"/>
-                <w:szCs w:val="24"/>
-              </w:rPr>
-              <w:t>1</w:t>
-            </w:r>
-            <w:r>
-              <w:rPr>
-                <w:rFonts w:ascii="Baskerville Old Face" w:hAnsi="Baskerville Old Face"/>
-                <w:sz w:val="24"/>
-                <w:szCs w:val="24"/>
-              </w:rPr>
-              <w:t>4</w:t>
-            </w:r>
-          </w:p>
-        </w:tc>
-        <w:tc>
-          <w:tcPr>
-            <w:tcW w:w="4421" w:type="dxa"/>
-          </w:tcPr>
-          <w:p>
-            <w:pPr>
-              <w:pStyle w:val="PSI-Normal"/>
-              <w:ind w:left="0" w:firstLine="0"/>
-              <w:jc w:val="center"/>
-              <w:cnfStyle w:val="000000100000" w:firstRow="0" w:lastRow="0" w:firstColumn="0" w:lastColumn="0" w:oddVBand="0" w:evenVBand="0" w:oddHBand="1" w:evenHBand="0" w:firstRowFirstColumn="0" w:firstRowLastColumn="0" w:lastRowFirstColumn="0" w:lastRowLastColumn="0"/>
-              <w:rPr>
-                <w:rFonts w:ascii="Baskerville Old Face" w:hAnsi="Baskerville Old Face"/>
-                <w:sz w:val="24"/>
-                <w:szCs w:val="24"/>
-              </w:rPr>
-            </w:pPr>
-            <w:r>
-              <w:rPr>
-                <w:rFonts w:ascii="Baskerville Old Face" w:hAnsi="Baskerville Old Face"/>
-                <w:sz w:val="24"/>
-                <w:szCs w:val="24"/>
-              </w:rPr>
-              <w:t>Alta Asignatura</w:t>
-            </w:r>
-          </w:p>
-        </w:tc>
-        <w:tc>
-          <w:tcPr>
-            <w:cnfStyle w:val="000010000000" w:firstRow="0" w:lastRow="0" w:firstColumn="0" w:lastColumn="0" w:oddVBand="1" w:evenVBand="0" w:oddHBand="0" w:evenHBand="0" w:firstRowFirstColumn="0" w:firstRowLastColumn="0" w:lastRowFirstColumn="0" w:lastRowLastColumn="0"/>
-            <w:tcW w:w="2410" w:type="dxa"/>
-          </w:tcPr>
-          <w:p>
-            <w:pPr>
-              <w:pStyle w:val="PSI-Normal"/>
-              <w:rPr>
-                <w:rFonts w:ascii="Baskerville Old Face" w:hAnsi="Baskerville Old Face"/>
-                <w:sz w:val="24"/>
-                <w:szCs w:val="24"/>
-              </w:rPr>
-            </w:pPr>
-            <w:r>
-              <w:rPr>
-                <w:rFonts w:ascii="Baskerville Old Face" w:hAnsi="Baskerville Old Face"/>
-                <w:sz w:val="24"/>
-                <w:szCs w:val="24"/>
-              </w:rPr>
-              <w:t>Personal Academico</w:t>
-            </w:r>
-          </w:p>
-        </w:tc>
-      </w:tr>
-      <w:tr>
-        <w:tc>
-          <w:tcPr>
-            <w:cnfStyle w:val="000010000000" w:firstRow="0" w:lastRow="0" w:firstColumn="0" w:lastColumn="0" w:oddVBand="1" w:evenVBand="0" w:oddHBand="0" w:evenHBand="0" w:firstRowFirstColumn="0" w:firstRowLastColumn="0" w:lastRowFirstColumn="0" w:lastRowLastColumn="0"/>
-            <w:tcW w:w="1029" w:type="dxa"/>
-          </w:tcPr>
-          <w:p>
-            <w:pPr>
-              <w:pStyle w:val="PSI-Normal"/>
-              <w:spacing w:before="0"/>
-              <w:jc w:val="center"/>
-              <w:rPr>
-                <w:rFonts w:ascii="Baskerville Old Face" w:hAnsi="Baskerville Old Face"/>
-                <w:sz w:val="24"/>
-                <w:szCs w:val="24"/>
-              </w:rPr>
-            </w:pPr>
-            <w:r>
-              <w:rPr>
-                <w:rFonts w:ascii="Baskerville Old Face" w:hAnsi="Baskerville Old Face"/>
-                <w:sz w:val="24"/>
-                <w:szCs w:val="24"/>
-              </w:rPr>
-              <w:t>1</w:t>
-            </w:r>
-            <w:r>
-              <w:rPr>
-                <w:rFonts w:ascii="Baskerville Old Face" w:hAnsi="Baskerville Old Face"/>
-                <w:sz w:val="24"/>
-                <w:szCs w:val="24"/>
-              </w:rPr>
-              <w:t>5</w:t>
-            </w:r>
-          </w:p>
-        </w:tc>
-        <w:tc>
-          <w:tcPr>
-            <w:tcW w:w="4421" w:type="dxa"/>
-          </w:tcPr>
-          <w:p>
-            <w:pPr>
-              <w:pStyle w:val="PSI-Normal"/>
-              <w:ind w:left="0" w:firstLine="0"/>
-              <w:jc w:val="center"/>
-              <w:cnfStyle w:val="000000000000" w:firstRow="0" w:lastRow="0" w:firstColumn="0" w:lastColumn="0" w:oddVBand="0" w:evenVBand="0" w:oddHBand="0" w:evenHBand="0" w:firstRowFirstColumn="0" w:firstRowLastColumn="0" w:lastRowFirstColumn="0" w:lastRowLastColumn="0"/>
-              <w:rPr>
-                <w:rFonts w:ascii="Baskerville Old Face" w:hAnsi="Baskerville Old Face"/>
-                <w:sz w:val="24"/>
-                <w:szCs w:val="24"/>
-              </w:rPr>
-            </w:pPr>
-            <w:r>
-              <w:rPr>
-                <w:rFonts w:ascii="Baskerville Old Face" w:hAnsi="Baskerville Old Face"/>
-                <w:sz w:val="24"/>
-                <w:szCs w:val="24"/>
-              </w:rPr>
-              <w:t>Baja Asignatura</w:t>
-            </w:r>
-          </w:p>
-        </w:tc>
-        <w:tc>
-          <w:tcPr>
-            <w:cnfStyle w:val="000010000000" w:firstRow="0" w:lastRow="0" w:firstColumn="0" w:lastColumn="0" w:oddVBand="1" w:evenVBand="0" w:oddHBand="0" w:evenHBand="0" w:firstRowFirstColumn="0" w:firstRowLastColumn="0" w:lastRowFirstColumn="0" w:lastRowLastColumn="0"/>
-            <w:tcW w:w="2410" w:type="dxa"/>
-          </w:tcPr>
-          <w:p>
-            <w:pPr>
-              <w:pStyle w:val="PSI-Normal"/>
-              <w:rPr>
-                <w:rFonts w:ascii="Baskerville Old Face" w:hAnsi="Baskerville Old Face"/>
-                <w:sz w:val="24"/>
-                <w:szCs w:val="24"/>
-              </w:rPr>
-            </w:pPr>
-            <w:r>
-              <w:rPr>
-                <w:rFonts w:ascii="Baskerville Old Face" w:hAnsi="Baskerville Old Face"/>
-                <w:sz w:val="24"/>
-                <w:szCs w:val="24"/>
-              </w:rPr>
-              <w:t>Personal Academico</w:t>
-            </w:r>
-          </w:p>
-        </w:tc>
-      </w:tr>
-      <w:tr>
-        <w:trPr>
-          <w:cnfStyle w:val="000000100000" w:firstRow="0" w:lastRow="0" w:firstColumn="0" w:lastColumn="0" w:oddVBand="0" w:evenVBand="0" w:oddHBand="1" w:evenHBand="0" w:firstRowFirstColumn="0" w:firstRowLastColumn="0" w:lastRowFirstColumn="0" w:lastRowLastColumn="0"/>
-        </w:trPr>
-        <w:tc>
-          <w:tcPr>
-            <w:cnfStyle w:val="000010000000" w:firstRow="0" w:lastRow="0" w:firstColumn="0" w:lastColumn="0" w:oddVBand="1" w:evenVBand="0" w:oddHBand="0" w:evenHBand="0" w:firstRowFirstColumn="0" w:firstRowLastColumn="0" w:lastRowFirstColumn="0" w:lastRowLastColumn="0"/>
-            <w:tcW w:w="1029" w:type="dxa"/>
-          </w:tcPr>
-          <w:p>
-            <w:pPr>
-              <w:pStyle w:val="PSI-Normal"/>
-              <w:spacing w:before="0"/>
-              <w:jc w:val="center"/>
-              <w:rPr>
-                <w:rFonts w:ascii="Baskerville Old Face" w:hAnsi="Baskerville Old Face"/>
-                <w:sz w:val="24"/>
-                <w:szCs w:val="24"/>
-              </w:rPr>
-            </w:pPr>
-            <w:r>
-              <w:rPr>
-                <w:rFonts w:ascii="Baskerville Old Face" w:hAnsi="Baskerville Old Face"/>
-                <w:sz w:val="24"/>
-                <w:szCs w:val="24"/>
-              </w:rPr>
-              <w:t>1</w:t>
-            </w:r>
-            <w:r>
-              <w:rPr>
-                <w:rFonts w:ascii="Baskerville Old Face" w:hAnsi="Baskerville Old Face"/>
-                <w:sz w:val="24"/>
-                <w:szCs w:val="24"/>
-              </w:rPr>
-              <w:t>6</w:t>
-            </w:r>
-          </w:p>
-        </w:tc>
-        <w:tc>
-          <w:tcPr>
-            <w:tcW w:w="4421" w:type="dxa"/>
-          </w:tcPr>
-          <w:p>
-            <w:pPr>
-              <w:pStyle w:val="PSI-Normal"/>
-              <w:ind w:left="0" w:firstLine="0"/>
-              <w:jc w:val="center"/>
-              <w:cnfStyle w:val="000000100000" w:firstRow="0" w:lastRow="0" w:firstColumn="0" w:lastColumn="0" w:oddVBand="0" w:evenVBand="0" w:oddHBand="1" w:evenHBand="0" w:firstRowFirstColumn="0" w:firstRowLastColumn="0" w:lastRowFirstColumn="0" w:lastRowLastColumn="0"/>
-              <w:rPr>
-                <w:rFonts w:ascii="Baskerville Old Face" w:hAnsi="Baskerville Old Face"/>
-                <w:sz w:val="24"/>
-                <w:szCs w:val="24"/>
-              </w:rPr>
-            </w:pPr>
-            <w:r>
-              <w:rPr>
-                <w:rFonts w:ascii="Baskerville Old Face" w:hAnsi="Baskerville Old Face"/>
-                <w:sz w:val="24"/>
-                <w:szCs w:val="24"/>
-              </w:rPr>
-              <w:t>Modificar Asignatura</w:t>
-            </w:r>
-          </w:p>
-        </w:tc>
-        <w:tc>
-          <w:tcPr>
-            <w:cnfStyle w:val="000010000000" w:firstRow="0" w:lastRow="0" w:firstColumn="0" w:lastColumn="0" w:oddVBand="1" w:evenVBand="0" w:oddHBand="0" w:evenHBand="0" w:firstRowFirstColumn="0" w:firstRowLastColumn="0" w:lastRowFirstColumn="0" w:lastRowLastColumn="0"/>
-            <w:tcW w:w="2410" w:type="dxa"/>
-          </w:tcPr>
-          <w:p>
-            <w:pPr>
-              <w:pStyle w:val="PSI-Normal"/>
-              <w:rPr>
-                <w:rFonts w:ascii="Baskerville Old Face" w:hAnsi="Baskerville Old Face"/>
-                <w:sz w:val="24"/>
-                <w:szCs w:val="24"/>
-              </w:rPr>
-            </w:pPr>
-            <w:r>
-              <w:rPr>
-                <w:rFonts w:ascii="Baskerville Old Face" w:hAnsi="Baskerville Old Face"/>
-                <w:sz w:val="24"/>
-                <w:szCs w:val="24"/>
-              </w:rPr>
-              <w:t>Personal Academico</w:t>
-            </w:r>
-          </w:p>
-        </w:tc>
-      </w:tr>
-      <w:tr>
-        <w:tc>
-          <w:tcPr>
-            <w:cnfStyle w:val="000010000000" w:firstRow="0" w:lastRow="0" w:firstColumn="0" w:lastColumn="0" w:oddVBand="1" w:evenVBand="0" w:oddHBand="0" w:evenHBand="0" w:firstRowFirstColumn="0" w:firstRowLastColumn="0" w:lastRowFirstColumn="0" w:lastRowLastColumn="0"/>
-            <w:tcW w:w="1029" w:type="dxa"/>
-          </w:tcPr>
-          <w:p>
-            <w:pPr>
-              <w:pStyle w:val="PSI-Normal"/>
-              <w:spacing w:before="0"/>
-              <w:jc w:val="center"/>
-              <w:rPr>
-                <w:rFonts w:ascii="Baskerville Old Face" w:hAnsi="Baskerville Old Face"/>
-                <w:sz w:val="24"/>
-                <w:szCs w:val="24"/>
-              </w:rPr>
-            </w:pPr>
-            <w:r>
-              <w:rPr>
-                <w:rFonts w:ascii="Baskerville Old Face" w:hAnsi="Baskerville Old Face"/>
-                <w:sz w:val="24"/>
-                <w:szCs w:val="24"/>
-              </w:rPr>
-              <w:t>1</w:t>
-            </w:r>
-            <w:r>
-              <w:rPr>
-                <w:rFonts w:ascii="Baskerville Old Face" w:hAnsi="Baskerville Old Face"/>
-                <w:sz w:val="24"/>
-                <w:szCs w:val="24"/>
-              </w:rPr>
-              <w:t>7</w:t>
-            </w:r>
-          </w:p>
-        </w:tc>
-        <w:tc>
-          <w:tcPr>
-            <w:tcW w:w="4421" w:type="dxa"/>
-          </w:tcPr>
-          <w:p>
-            <w:pPr>
-              <w:pStyle w:val="PSI-Normal"/>
-              <w:ind w:left="0" w:firstLine="0"/>
-              <w:jc w:val="center"/>
-              <w:cnfStyle w:val="000000000000" w:firstRow="0" w:lastRow="0" w:firstColumn="0" w:lastColumn="0" w:oddVBand="0" w:evenVBand="0" w:oddHBand="0" w:evenHBand="0" w:firstRowFirstColumn="0" w:firstRowLastColumn="0" w:lastRowFirstColumn="0" w:lastRowLastColumn="0"/>
-              <w:rPr>
-                <w:rFonts w:ascii="Baskerville Old Face" w:hAnsi="Baskerville Old Face"/>
-                <w:sz w:val="24"/>
-                <w:szCs w:val="24"/>
-              </w:rPr>
-            </w:pPr>
-            <w:r>
-              <w:rPr>
-                <w:rFonts w:ascii="Baskerville Old Face" w:hAnsi="Baskerville Old Face"/>
-                <w:sz w:val="24"/>
-                <w:szCs w:val="24"/>
-              </w:rPr>
-              <w:t>Compartir Novedades</w:t>
-            </w:r>
-          </w:p>
-        </w:tc>
-        <w:tc>
-          <w:tcPr>
-            <w:cnfStyle w:val="000010000000" w:firstRow="0" w:lastRow="0" w:firstColumn="0" w:lastColumn="0" w:oddVBand="1" w:evenVBand="0" w:oddHBand="0" w:evenHBand="0" w:firstRowFirstColumn="0" w:firstRowLastColumn="0" w:lastRowFirstColumn="0" w:lastRowLastColumn="0"/>
-            <w:tcW w:w="2410" w:type="dxa"/>
-          </w:tcPr>
-          <w:p>
-            <w:pPr>
-              <w:pStyle w:val="PSI-Normal"/>
-              <w:rPr>
-                <w:rFonts w:ascii="Baskerville Old Face" w:hAnsi="Baskerville Old Face"/>
-                <w:sz w:val="24"/>
-                <w:szCs w:val="24"/>
-              </w:rPr>
-            </w:pPr>
-            <w:r>
-              <w:rPr>
-                <w:rFonts w:ascii="Baskerville Old Face" w:hAnsi="Baskerville Old Face"/>
-                <w:sz w:val="24"/>
-                <w:szCs w:val="24"/>
-              </w:rPr>
-              <w:t>Personal Academico</w:t>
             </w:r>
           </w:p>
         </w:tc>
@@ -4965,8 +4225,14 @@
           <w:p>
             <w:pPr>
               <w:pStyle w:val="PSI-ComentarioenTabla"/>
-            </w:pPr>
-            <w:r>
+              <w:rPr>
+                <w:i w:val="0"/>
+              </w:rPr>
+            </w:pPr>
+            <w:r>
+              <w:rPr>
+                <w:i w:val="0"/>
+              </w:rPr>
               <w:t>1</w:t>
             </w:r>
           </w:p>
@@ -4980,8 +4246,14 @@
             <w:pPr>
               <w:pStyle w:val="PSI-ComentarioenTabla"/>
               <w:cnfStyle w:val="000000000000" w:firstRow="0" w:lastRow="0" w:firstColumn="0" w:lastColumn="0" w:oddVBand="0" w:evenVBand="0" w:oddHBand="0" w:evenHBand="0" w:firstRowFirstColumn="0" w:firstRowLastColumn="0" w:lastRowFirstColumn="0" w:lastRowLastColumn="0"/>
-            </w:pPr>
-            <w:r>
+              <w:rPr>
+                <w:i w:val="0"/>
+              </w:rPr>
+            </w:pPr>
+            <w:r>
+              <w:rPr>
+                <w:i w:val="0"/>
+              </w:rPr>
               <w:t>Secretaria Academica</w:t>
             </w:r>
           </w:p>
@@ -4995,8 +4267,14 @@
           <w:p>
             <w:pPr>
               <w:pStyle w:val="PSI-ComentarioenTabla"/>
-            </w:pPr>
-            <w:r>
+              <w:rPr>
+                <w:i w:val="0"/>
+              </w:rPr>
+            </w:pPr>
+            <w:r>
+              <w:rPr>
+                <w:i w:val="0"/>
+              </w:rPr>
               <w:t>Complejo</w:t>
             </w:r>
           </w:p>
@@ -5010,8 +4288,14 @@
             <w:pPr>
               <w:pStyle w:val="PSI-ComentarioenTabla"/>
               <w:cnfStyle w:val="000000000000" w:firstRow="0" w:lastRow="0" w:firstColumn="0" w:lastColumn="0" w:oddVBand="0" w:evenVBand="0" w:oddHBand="0" w:evenHBand="0" w:firstRowFirstColumn="0" w:firstRowLastColumn="0" w:lastRowFirstColumn="0" w:lastRowLastColumn="0"/>
-            </w:pPr>
-            <w:r>
+              <w:rPr>
+                <w:i w:val="0"/>
+              </w:rPr>
+            </w:pPr>
+            <w:r>
+              <w:rPr>
+                <w:i w:val="0"/>
+              </w:rPr>
               <w:t>3</w:t>
             </w:r>
           </w:p>
@@ -5025,8 +4309,14 @@
           <w:p>
             <w:pPr>
               <w:pStyle w:val="PSI-ComentarioenTabla"/>
-            </w:pPr>
-            <w:r>
+              <w:rPr>
+                <w:i w:val="0"/>
+              </w:rPr>
+            </w:pPr>
+            <w:r>
+              <w:rPr>
+                <w:i w:val="0"/>
+              </w:rPr>
               <w:t>3</w:t>
             </w:r>
           </w:p>
@@ -5045,8 +4335,14 @@
           <w:p>
             <w:pPr>
               <w:pStyle w:val="PSI-ComentarioenTabla"/>
-            </w:pPr>
-            <w:r>
+              <w:rPr>
+                <w:i w:val="0"/>
+              </w:rPr>
+            </w:pPr>
+            <w:r>
+              <w:rPr>
+                <w:i w:val="0"/>
+              </w:rPr>
               <w:t>1</w:t>
             </w:r>
           </w:p>
@@ -5060,9 +4356,15 @@
             <w:pPr>
               <w:pStyle w:val="PSI-ComentarioenTabla"/>
               <w:cnfStyle w:val="000000100000" w:firstRow="0" w:lastRow="0" w:firstColumn="0" w:lastColumn="0" w:oddVBand="0" w:evenVBand="0" w:oddHBand="1" w:evenHBand="0" w:firstRowFirstColumn="0" w:firstRowLastColumn="0" w:lastRowFirstColumn="0" w:lastRowLastColumn="0"/>
-            </w:pPr>
-            <w:r>
-              <w:t>Personal Academico</w:t>
+              <w:rPr>
+                <w:i w:val="0"/>
+              </w:rPr>
+            </w:pPr>
+            <w:r>
+              <w:rPr>
+                <w:i w:val="0"/>
+              </w:rPr>
+              <w:t>Direccion de Personals</w:t>
             </w:r>
           </w:p>
         </w:tc>
@@ -5075,8 +4377,14 @@
           <w:p>
             <w:pPr>
               <w:pStyle w:val="PSI-ComentarioenTabla"/>
-            </w:pPr>
-            <w:r>
+              <w:rPr>
+                <w:i w:val="0"/>
+              </w:rPr>
+            </w:pPr>
+            <w:r>
+              <w:rPr>
+                <w:i w:val="0"/>
+              </w:rPr>
               <w:t>Complejo</w:t>
             </w:r>
           </w:p>
@@ -5090,8 +4398,14 @@
             <w:pPr>
               <w:pStyle w:val="PSI-ComentarioenTabla"/>
               <w:cnfStyle w:val="000000100000" w:firstRow="0" w:lastRow="0" w:firstColumn="0" w:lastColumn="0" w:oddVBand="0" w:evenVBand="0" w:oddHBand="1" w:evenHBand="0" w:firstRowFirstColumn="0" w:firstRowLastColumn="0" w:lastRowFirstColumn="0" w:lastRowLastColumn="0"/>
-            </w:pPr>
-            <w:r>
+              <w:rPr>
+                <w:i w:val="0"/>
+              </w:rPr>
+            </w:pPr>
+            <w:r>
+              <w:rPr>
+                <w:i w:val="0"/>
+              </w:rPr>
               <w:t>3</w:t>
             </w:r>
           </w:p>
@@ -5105,8 +4419,14 @@
           <w:p>
             <w:pPr>
               <w:pStyle w:val="PSI-ComentarioenTabla"/>
-            </w:pPr>
-            <w:r>
+              <w:rPr>
+                <w:i w:val="0"/>
+              </w:rPr>
+            </w:pPr>
+            <w:r>
+              <w:rPr>
+                <w:i w:val="0"/>
+              </w:rPr>
               <w:t>3</w:t>
             </w:r>
           </w:p>
@@ -5122,8 +4442,14 @@
           <w:p>
             <w:pPr>
               <w:pStyle w:val="PSI-ComentarioenTabla"/>
-            </w:pPr>
-            <w:r>
+              <w:rPr>
+                <w:i w:val="0"/>
+              </w:rPr>
+            </w:pPr>
+            <w:r>
+              <w:rPr>
+                <w:i w:val="0"/>
+              </w:rPr>
               <w:t>1</w:t>
             </w:r>
           </w:p>
@@ -5137,9 +4463,15 @@
             <w:pPr>
               <w:pStyle w:val="PSI-ComentarioenTabla"/>
               <w:cnfStyle w:val="000000000000" w:firstRow="0" w:lastRow="0" w:firstColumn="0" w:lastColumn="0" w:oddVBand="0" w:evenVBand="0" w:oddHBand="0" w:evenHBand="0" w:firstRowFirstColumn="0" w:firstRowLastColumn="0" w:lastRowFirstColumn="0" w:lastRowLastColumn="0"/>
-            </w:pPr>
-            <w:r>
-              <w:t>Alumno</w:t>
+              <w:rPr>
+                <w:i w:val="0"/>
+              </w:rPr>
+            </w:pPr>
+            <w:r>
+              <w:rPr>
+                <w:i w:val="0"/>
+              </w:rPr>
+              <w:t>Invitado</w:t>
             </w:r>
           </w:p>
         </w:tc>
@@ -5152,8 +4484,14 @@
           <w:p>
             <w:pPr>
               <w:pStyle w:val="PSI-ComentarioenTabla"/>
-            </w:pPr>
-            <w:r>
+              <w:rPr>
+                <w:i w:val="0"/>
+              </w:rPr>
+            </w:pPr>
+            <w:r>
+              <w:rPr>
+                <w:i w:val="0"/>
+              </w:rPr>
               <w:t>Complejo</w:t>
             </w:r>
           </w:p>
@@ -5167,8 +4505,14 @@
             <w:pPr>
               <w:pStyle w:val="PSI-ComentarioenTabla"/>
               <w:cnfStyle w:val="000000000000" w:firstRow="0" w:lastRow="0" w:firstColumn="0" w:lastColumn="0" w:oddVBand="0" w:evenVBand="0" w:oddHBand="0" w:evenHBand="0" w:firstRowFirstColumn="0" w:firstRowLastColumn="0" w:lastRowFirstColumn="0" w:lastRowLastColumn="0"/>
-            </w:pPr>
-            <w:r>
+              <w:rPr>
+                <w:i w:val="0"/>
+              </w:rPr>
+            </w:pPr>
+            <w:r>
+              <w:rPr>
+                <w:i w:val="0"/>
+              </w:rPr>
               <w:t>3</w:t>
             </w:r>
           </w:p>
@@ -5182,8 +4526,14 @@
           <w:p>
             <w:pPr>
               <w:pStyle w:val="PSI-ComentarioenTabla"/>
-            </w:pPr>
-            <w:r>
+              <w:rPr>
+                <w:i w:val="0"/>
+              </w:rPr>
+            </w:pPr>
+            <w:r>
+              <w:rPr>
+                <w:i w:val="0"/>
+              </w:rPr>
               <w:t>3</w:t>
             </w:r>
           </w:p>
@@ -5274,7 +4624,6 @@
           <w:rFonts w:ascii="Baskerville Old Face" w:hAnsi="Baskerville Old Face"/>
           <w:color w:val="FFC000" w:themeColor="accent4"/>
         </w:rPr>
-        <w:lastRenderedPageBreak/>
         <w:t>Peso de Casos de Uso</w:t>
       </w:r>
       <w:bookmarkEnd w:id="8"/>
@@ -5509,12 +4858,10 @@
           </w:tcPr>
           <w:p>
             <w:pPr>
-              <w:pStyle w:val="PSI-Comentario"/>
-              <w:spacing w:before="0"/>
-              <w:jc w:val="center"/>
-              <w:rPr>
-                <w:rFonts w:ascii="Baskerville Old Face" w:hAnsi="Baskerville Old Face"/>
-                <w:i w:val="0"/>
+              <w:pStyle w:val="PSI-Normal"/>
+              <w:jc w:val="center"/>
+              <w:rPr>
+                <w:rFonts w:ascii="Baskerville Old Face" w:hAnsi="Baskerville Old Face"/>
                 <w:color w:val="000000" w:themeColor="text1"/>
                 <w:sz w:val="24"/>
                 <w:szCs w:val="24"/>
@@ -5523,12 +4870,11 @@
             <w:r>
               <w:rPr>
                 <w:rFonts w:ascii="Baskerville Old Face" w:hAnsi="Baskerville Old Face"/>
-                <w:i w:val="0"/>
                 <w:color w:val="000000" w:themeColor="text1"/>
                 <w:sz w:val="24"/>
                 <w:szCs w:val="24"/>
               </w:rPr>
-              <w:t>Visualizar Finales</w:t>
+              <w:t>Consultar Finales</w:t>
             </w:r>
           </w:p>
         </w:tc>
@@ -5556,7 +4902,7 @@
                 <w:sz w:val="24"/>
                 <w:szCs w:val="24"/>
               </w:rPr>
-              <w:t>2</w:t>
+              <w:t>15</w:t>
             </w:r>
           </w:p>
         </w:tc>
@@ -5584,7 +4930,7 @@
                 <w:sz w:val="24"/>
                 <w:szCs w:val="24"/>
               </w:rPr>
-              <w:t>Simple</w:t>
+              <w:t>Complejo</w:t>
             </w:r>
           </w:p>
         </w:tc>
@@ -5612,10 +4958,21 @@
                 <w:sz w:val="24"/>
                 <w:szCs w:val="24"/>
               </w:rPr>
+              <w:t>1</w:t>
+            </w:r>
+            <w:r>
+              <w:rPr>
+                <w:rFonts w:ascii="Baskerville Old Face" w:hAnsi="Baskerville Old Face"/>
+                <w:color w:val="000000" w:themeColor="text1"/>
+                <w:sz w:val="24"/>
+                <w:szCs w:val="24"/>
+              </w:rPr>
               <w:t>5</w:t>
             </w:r>
           </w:p>
         </w:tc>
+        <w:bookmarkStart w:id="9" w:name="_GoBack"/>
+        <w:bookmarkEnd w:id="9"/>
       </w:tr>
       <w:tr>
         <w:trPr>
@@ -5629,6 +4986,7 @@
           <w:p>
             <w:pPr>
               <w:pStyle w:val="PSI-Normal"/>
+              <w:ind w:left="0" w:firstLine="0"/>
               <w:jc w:val="center"/>
               <w:rPr>
                 <w:rFonts w:ascii="Baskerville Old Face" w:hAnsi="Baskerville Old Face"/>
@@ -5644,7 +5002,25 @@
                 <w:sz w:val="24"/>
                 <w:szCs w:val="24"/>
               </w:rPr>
-              <w:t>Consultar Finales</w:t>
+              <w:t>Gestionar</w:t>
+            </w:r>
+            <w:r>
+              <w:rPr>
+                <w:rFonts w:ascii="Baskerville Old Face" w:hAnsi="Baskerville Old Face"/>
+                <w:color w:val="000000" w:themeColor="text1"/>
+                <w:sz w:val="24"/>
+                <w:szCs w:val="24"/>
+              </w:rPr>
+              <w:t xml:space="preserve"> </w:t>
+            </w:r>
+            <w:r>
+              <w:rPr>
+                <w:rFonts w:ascii="Baskerville Old Face" w:hAnsi="Baskerville Old Face"/>
+                <w:color w:val="000000" w:themeColor="text1"/>
+                <w:sz w:val="24"/>
+                <w:szCs w:val="24"/>
+              </w:rPr>
+              <w:t>Examen</w:t>
             </w:r>
           </w:p>
         </w:tc>
@@ -5656,6 +5032,7 @@
             <w:pPr>
               <w:pStyle w:val="PSI-Normal"/>
               <w:spacing w:before="0"/>
+              <w:ind w:left="0" w:firstLine="0"/>
               <w:jc w:val="center"/>
               <w:cnfStyle w:val="000000000000" w:firstRow="0" w:lastRow="0" w:firstColumn="0" w:lastColumn="0" w:oddVBand="0" w:evenVBand="0" w:oddHBand="0" w:evenHBand="0" w:firstRowFirstColumn="0" w:firstRowLastColumn="0" w:lastRowFirstColumn="0" w:lastRowLastColumn="0"/>
               <w:rPr>
@@ -5672,7 +5049,7 @@
                 <w:sz w:val="24"/>
                 <w:szCs w:val="24"/>
               </w:rPr>
-              <w:t>2</w:t>
+              <w:t>5</w:t>
             </w:r>
           </w:p>
         </w:tc>
@@ -5700,7 +5077,7 @@
                 <w:sz w:val="24"/>
                 <w:szCs w:val="24"/>
               </w:rPr>
-              <w:t>Simple</w:t>
+              <w:t>Intermedio</w:t>
             </w:r>
           </w:p>
         </w:tc>
@@ -5728,7 +5105,7 @@
                 <w:sz w:val="24"/>
                 <w:szCs w:val="24"/>
               </w:rPr>
-              <w:t>5</w:t>
+              <w:t>10</w:t>
             </w:r>
           </w:p>
         </w:tc>
@@ -5746,6 +5123,7 @@
           <w:p>
             <w:pPr>
               <w:pStyle w:val="PSI-Normal"/>
+              <w:ind w:left="0" w:firstLine="0"/>
               <w:jc w:val="center"/>
               <w:rPr>
                 <w:rFonts w:ascii="Baskerville Old Face" w:hAnsi="Baskerville Old Face"/>
@@ -5761,7 +5139,7 @@
                 <w:sz w:val="24"/>
                 <w:szCs w:val="24"/>
               </w:rPr>
-              <w:t>IndicarPreferidos</w:t>
+              <w:t>Generar Exportable</w:t>
             </w:r>
           </w:p>
         </w:tc>
@@ -5789,7 +5167,7 @@
                 <w:sz w:val="24"/>
                 <w:szCs w:val="24"/>
               </w:rPr>
-              <w:t>4</w:t>
+              <w:t>6</w:t>
             </w:r>
           </w:p>
         </w:tc>
@@ -5878,7 +5256,16 @@
                 <w:sz w:val="24"/>
                 <w:szCs w:val="24"/>
               </w:rPr>
-              <w:t>Elegir Carrera</w:t>
+              <w:t>Gestionar</w:t>
+            </w:r>
+            <w:r>
+              <w:rPr>
+                <w:rFonts w:ascii="Baskerville Old Face" w:hAnsi="Baskerville Old Face"/>
+                <w:color w:val="000000" w:themeColor="text1"/>
+                <w:sz w:val="24"/>
+                <w:szCs w:val="24"/>
+              </w:rPr>
+              <w:t xml:space="preserve"> Docente</w:t>
             </w:r>
           </w:p>
         </w:tc>
@@ -5890,7 +5277,6 @@
             <w:pPr>
               <w:pStyle w:val="PSI-Normal"/>
               <w:spacing w:before="0"/>
-              <w:ind w:left="0" w:firstLine="0"/>
               <w:jc w:val="center"/>
               <w:cnfStyle w:val="000000000000" w:firstRow="0" w:lastRow="0" w:firstColumn="0" w:lastColumn="0" w:oddVBand="0" w:evenVBand="0" w:oddHBand="0" w:evenHBand="0" w:firstRowFirstColumn="0" w:firstRowLastColumn="0" w:lastRowFirstColumn="0" w:lastRowLastColumn="0"/>
               <w:rPr>
@@ -5985,19 +5371,33 @@
               <w:jc w:val="center"/>
               <w:rPr>
                 <w:rFonts w:ascii="Baskerville Old Face" w:hAnsi="Baskerville Old Face"/>
-                <w:color w:val="000000" w:themeColor="text1"/>
-                <w:sz w:val="24"/>
-                <w:szCs w:val="24"/>
-              </w:rPr>
-            </w:pPr>
-            <w:r>
-              <w:rPr>
-                <w:rFonts w:ascii="Baskerville Old Face" w:hAnsi="Baskerville Old Face"/>
-                <w:color w:val="000000" w:themeColor="text1"/>
-                <w:sz w:val="24"/>
-                <w:szCs w:val="24"/>
-              </w:rPr>
-              <w:t>Alta de Examen</w:t>
+                <w:sz w:val="24"/>
+                <w:szCs w:val="24"/>
+              </w:rPr>
+            </w:pPr>
+            <w:r>
+              <w:rPr>
+                <w:rFonts w:ascii="Baskerville Old Face" w:hAnsi="Baskerville Old Face"/>
+                <w:sz w:val="24"/>
+                <w:szCs w:val="24"/>
+              </w:rPr>
+              <w:t xml:space="preserve">Gestionar </w:t>
+            </w:r>
+            <w:r>
+              <w:rPr>
+                <w:rFonts w:ascii="Baskerville Old Face" w:hAnsi="Baskerville Old Face"/>
+                <w:sz w:val="24"/>
+                <w:szCs w:val="24"/>
+              </w:rPr>
+              <w:t xml:space="preserve"> </w:t>
+            </w:r>
+            <w:r>
+              <w:rPr>
+                <w:rFonts w:ascii="Baskerville Old Face" w:hAnsi="Baskerville Old Face"/>
+                <w:sz w:val="24"/>
+                <w:szCs w:val="24"/>
+              </w:rPr>
+              <w:t>Afectacion</w:t>
             </w:r>
           </w:p>
         </w:tc>
@@ -6081,16 +5481,7 @@
                 <w:sz w:val="24"/>
                 <w:szCs w:val="24"/>
               </w:rPr>
-              <w:t>1</w:t>
-            </w:r>
-            <w:r>
-              <w:rPr>
-                <w:rFonts w:ascii="Baskerville Old Face" w:hAnsi="Baskerville Old Face"/>
-                <w:color w:val="000000" w:themeColor="text1"/>
-                <w:sz w:val="24"/>
-                <w:szCs w:val="24"/>
-              </w:rPr>
-              <w:t>0</w:t>
+              <w:t>10</w:t>
             </w:r>
           </w:p>
         </w:tc>
@@ -6111,48 +5502,38 @@
               <w:jc w:val="center"/>
               <w:rPr>
                 <w:rFonts w:ascii="Baskerville Old Face" w:hAnsi="Baskerville Old Face"/>
+                <w:sz w:val="24"/>
+                <w:szCs w:val="24"/>
+              </w:rPr>
+            </w:pPr>
+            <w:r>
+              <w:rPr>
+                <w:rFonts w:ascii="Baskerville Old Face" w:hAnsi="Baskerville Old Face"/>
+                <w:sz w:val="24"/>
+                <w:szCs w:val="24"/>
+              </w:rPr>
+              <w:lastRenderedPageBreak/>
+              <w:t>Visualizar Novedades</w:t>
+            </w:r>
+          </w:p>
+        </w:tc>
+        <w:tc>
+          <w:tcPr>
+            <w:tcW w:w="1581" w:type="dxa"/>
+          </w:tcPr>
+          <w:p>
+            <w:pPr>
+              <w:pStyle w:val="PSI-Normal"/>
+              <w:spacing w:before="0"/>
+              <w:jc w:val="center"/>
+              <w:cnfStyle w:val="000000000000" w:firstRow="0" w:lastRow="0" w:firstColumn="0" w:lastColumn="0" w:oddVBand="0" w:evenVBand="0" w:oddHBand="0" w:evenHBand="0" w:firstRowFirstColumn="0" w:firstRowLastColumn="0" w:lastRowFirstColumn="0" w:lastRowLastColumn="0"/>
+              <w:rPr>
+                <w:rFonts w:ascii="Baskerville Old Face" w:hAnsi="Baskerville Old Face"/>
                 <w:color w:val="000000" w:themeColor="text1"/>
                 <w:sz w:val="24"/>
                 <w:szCs w:val="24"/>
               </w:rPr>
             </w:pPr>
-            <w:r>
-              <w:rPr>
-                <w:rFonts w:ascii="Baskerville Old Face" w:hAnsi="Baskerville Old Face"/>
-                <w:color w:val="000000" w:themeColor="text1"/>
-                <w:sz w:val="24"/>
-                <w:szCs w:val="24"/>
-              </w:rPr>
-              <w:t>Baja de Examen</w:t>
-            </w:r>
-          </w:p>
-        </w:tc>
-        <w:tc>
-          <w:tcPr>
-            <w:tcW w:w="1581" w:type="dxa"/>
-          </w:tcPr>
-          <w:p>
-            <w:pPr>
-              <w:pStyle w:val="PSI-Normal"/>
-              <w:spacing w:before="0"/>
-              <w:jc w:val="center"/>
-              <w:cnfStyle w:val="000000000000" w:firstRow="0" w:lastRow="0" w:firstColumn="0" w:lastColumn="0" w:oddVBand="0" w:evenVBand="0" w:oddHBand="0" w:evenHBand="0" w:firstRowFirstColumn="0" w:firstRowLastColumn="0" w:lastRowFirstColumn="0" w:lastRowLastColumn="0"/>
-              <w:rPr>
-                <w:rFonts w:ascii="Baskerville Old Face" w:hAnsi="Baskerville Old Face"/>
-                <w:color w:val="000000" w:themeColor="text1"/>
-                <w:sz w:val="24"/>
-                <w:szCs w:val="24"/>
-              </w:rPr>
-            </w:pPr>
-            <w:r>
-              <w:rPr>
-                <w:rFonts w:ascii="Baskerville Old Face" w:hAnsi="Baskerville Old Face"/>
-                <w:color w:val="000000" w:themeColor="text1"/>
-                <w:sz w:val="24"/>
-                <w:szCs w:val="24"/>
-              </w:rPr>
-              <w:t>7</w:t>
-            </w:r>
           </w:p>
         </w:tc>
         <w:tc>
@@ -6172,43 +5553,25 @@
                 <w:szCs w:val="24"/>
               </w:rPr>
             </w:pPr>
-            <w:r>
+          </w:p>
+        </w:tc>
+        <w:tc>
+          <w:tcPr>
+            <w:tcW w:w="1100" w:type="dxa"/>
+          </w:tcPr>
+          <w:p>
+            <w:pPr>
+              <w:pStyle w:val="PSI-Normal"/>
+              <w:spacing w:before="0"/>
+              <w:jc w:val="center"/>
+              <w:cnfStyle w:val="000000000000" w:firstRow="0" w:lastRow="0" w:firstColumn="0" w:lastColumn="0" w:oddVBand="0" w:evenVBand="0" w:oddHBand="0" w:evenHBand="0" w:firstRowFirstColumn="0" w:firstRowLastColumn="0" w:lastRowFirstColumn="0" w:lastRowLastColumn="0"/>
               <w:rPr>
                 <w:rFonts w:ascii="Baskerville Old Face" w:hAnsi="Baskerville Old Face"/>
                 <w:color w:val="000000" w:themeColor="text1"/>
                 <w:sz w:val="24"/>
                 <w:szCs w:val="24"/>
               </w:rPr>
-              <w:t>Complejo</w:t>
-            </w:r>
-          </w:p>
-        </w:tc>
-        <w:tc>
-          <w:tcPr>
-            <w:tcW w:w="1100" w:type="dxa"/>
-          </w:tcPr>
-          <w:p>
-            <w:pPr>
-              <w:pStyle w:val="PSI-Normal"/>
-              <w:spacing w:before="0"/>
-              <w:jc w:val="center"/>
-              <w:cnfStyle w:val="000000000000" w:firstRow="0" w:lastRow="0" w:firstColumn="0" w:lastColumn="0" w:oddVBand="0" w:evenVBand="0" w:oddHBand="0" w:evenHBand="0" w:firstRowFirstColumn="0" w:firstRowLastColumn="0" w:lastRowFirstColumn="0" w:lastRowLastColumn="0"/>
-              <w:rPr>
-                <w:rFonts w:ascii="Baskerville Old Face" w:hAnsi="Baskerville Old Face"/>
-                <w:color w:val="000000" w:themeColor="text1"/>
-                <w:sz w:val="24"/>
-                <w:szCs w:val="24"/>
-              </w:rPr>
-            </w:pPr>
-            <w:r>
-              <w:rPr>
-                <w:rFonts w:ascii="Baskerville Old Face" w:hAnsi="Baskerville Old Face"/>
-                <w:color w:val="000000" w:themeColor="text1"/>
-                <w:sz w:val="24"/>
-                <w:szCs w:val="24"/>
-              </w:rPr>
-              <w:t>15</w:t>
-            </w:r>
+            </w:pPr>
           </w:p>
         </w:tc>
       </w:tr>
@@ -6229,48 +5592,37 @@
               <w:jc w:val="center"/>
               <w:rPr>
                 <w:rFonts w:ascii="Baskerville Old Face" w:hAnsi="Baskerville Old Face"/>
+                <w:sz w:val="24"/>
+                <w:szCs w:val="24"/>
+              </w:rPr>
+            </w:pPr>
+            <w:r>
+              <w:rPr>
+                <w:rFonts w:ascii="Baskerville Old Face" w:hAnsi="Baskerville Old Face"/>
+                <w:sz w:val="24"/>
+                <w:szCs w:val="24"/>
+              </w:rPr>
+              <w:t>Gestionar Novedades</w:t>
+            </w:r>
+          </w:p>
+        </w:tc>
+        <w:tc>
+          <w:tcPr>
+            <w:tcW w:w="1581" w:type="dxa"/>
+          </w:tcPr>
+          <w:p>
+            <w:pPr>
+              <w:pStyle w:val="PSI-Normal"/>
+              <w:spacing w:before="0"/>
+              <w:jc w:val="center"/>
+              <w:cnfStyle w:val="000000100000" w:firstRow="0" w:lastRow="0" w:firstColumn="0" w:lastColumn="0" w:oddVBand="0" w:evenVBand="0" w:oddHBand="1" w:evenHBand="0" w:firstRowFirstColumn="0" w:firstRowLastColumn="0" w:lastRowFirstColumn="0" w:lastRowLastColumn="0"/>
+              <w:rPr>
+                <w:rFonts w:ascii="Baskerville Old Face" w:hAnsi="Baskerville Old Face"/>
                 <w:color w:val="000000" w:themeColor="text1"/>
                 <w:sz w:val="24"/>
                 <w:szCs w:val="24"/>
               </w:rPr>
             </w:pPr>
-            <w:r>
-              <w:rPr>
-                <w:rFonts w:ascii="Baskerville Old Face" w:hAnsi="Baskerville Old Face"/>
-                <w:color w:val="000000" w:themeColor="text1"/>
-                <w:sz w:val="24"/>
-                <w:szCs w:val="24"/>
-              </w:rPr>
-              <w:t>Modificar Examen</w:t>
-            </w:r>
-          </w:p>
-        </w:tc>
-        <w:tc>
-          <w:tcPr>
-            <w:tcW w:w="1581" w:type="dxa"/>
-          </w:tcPr>
-          <w:p>
-            <w:pPr>
-              <w:pStyle w:val="PSI-Normal"/>
-              <w:spacing w:before="0"/>
-              <w:jc w:val="center"/>
-              <w:cnfStyle w:val="000000100000" w:firstRow="0" w:lastRow="0" w:firstColumn="0" w:lastColumn="0" w:oddVBand="0" w:evenVBand="0" w:oddHBand="1" w:evenHBand="0" w:firstRowFirstColumn="0" w:firstRowLastColumn="0" w:lastRowFirstColumn="0" w:lastRowLastColumn="0"/>
-              <w:rPr>
-                <w:rFonts w:ascii="Baskerville Old Face" w:hAnsi="Baskerville Old Face"/>
-                <w:color w:val="000000" w:themeColor="text1"/>
-                <w:sz w:val="24"/>
-                <w:szCs w:val="24"/>
-              </w:rPr>
-            </w:pPr>
-            <w:r>
-              <w:rPr>
-                <w:rFonts w:ascii="Baskerville Old Face" w:hAnsi="Baskerville Old Face"/>
-                <w:color w:val="000000" w:themeColor="text1"/>
-                <w:sz w:val="24"/>
-                <w:szCs w:val="24"/>
-              </w:rPr>
-              <w:t>6</w:t>
-            </w:r>
           </w:p>
         </w:tc>
         <w:tc>
@@ -6290,975 +5642,25 @@
                 <w:szCs w:val="24"/>
               </w:rPr>
             </w:pPr>
-            <w:r>
+          </w:p>
+        </w:tc>
+        <w:tc>
+          <w:tcPr>
+            <w:tcW w:w="1100" w:type="dxa"/>
+          </w:tcPr>
+          <w:p>
+            <w:pPr>
+              <w:pStyle w:val="PSI-Normal"/>
+              <w:spacing w:before="0"/>
+              <w:jc w:val="center"/>
+              <w:cnfStyle w:val="000000100000" w:firstRow="0" w:lastRow="0" w:firstColumn="0" w:lastColumn="0" w:oddVBand="0" w:evenVBand="0" w:oddHBand="1" w:evenHBand="0" w:firstRowFirstColumn="0" w:firstRowLastColumn="0" w:lastRowFirstColumn="0" w:lastRowLastColumn="0"/>
               <w:rPr>
                 <w:rFonts w:ascii="Baskerville Old Face" w:hAnsi="Baskerville Old Face"/>
                 <w:color w:val="000000" w:themeColor="text1"/>
                 <w:sz w:val="24"/>
                 <w:szCs w:val="24"/>
               </w:rPr>
-              <w:t>Intermedio</w:t>
-            </w:r>
-          </w:p>
-        </w:tc>
-        <w:tc>
-          <w:tcPr>
-            <w:tcW w:w="1100" w:type="dxa"/>
-          </w:tcPr>
-          <w:p>
-            <w:pPr>
-              <w:pStyle w:val="PSI-Normal"/>
-              <w:spacing w:before="0"/>
-              <w:jc w:val="center"/>
-              <w:cnfStyle w:val="000000100000" w:firstRow="0" w:lastRow="0" w:firstColumn="0" w:lastColumn="0" w:oddVBand="0" w:evenVBand="0" w:oddHBand="1" w:evenHBand="0" w:firstRowFirstColumn="0" w:firstRowLastColumn="0" w:lastRowFirstColumn="0" w:lastRowLastColumn="0"/>
-              <w:rPr>
-                <w:rFonts w:ascii="Baskerville Old Face" w:hAnsi="Baskerville Old Face"/>
-                <w:color w:val="000000" w:themeColor="text1"/>
-                <w:sz w:val="24"/>
-                <w:szCs w:val="24"/>
-              </w:rPr>
-            </w:pPr>
-            <w:r>
-              <w:rPr>
-                <w:rFonts w:ascii="Baskerville Old Face" w:hAnsi="Baskerville Old Face"/>
-                <w:color w:val="000000" w:themeColor="text1"/>
-                <w:sz w:val="24"/>
-                <w:szCs w:val="24"/>
-              </w:rPr>
-              <w:t>10</w:t>
-            </w:r>
-          </w:p>
-        </w:tc>
-      </w:tr>
-      <w:tr>
-        <w:trPr>
-          <w:trHeight w:val="427"/>
-        </w:trPr>
-        <w:tc>
-          <w:tcPr>
-            <w:cnfStyle w:val="000010000000" w:firstRow="0" w:lastRow="0" w:firstColumn="0" w:lastColumn="0" w:oddVBand="1" w:evenVBand="0" w:oddHBand="0" w:evenHBand="0" w:firstRowFirstColumn="0" w:firstRowLastColumn="0" w:lastRowFirstColumn="0" w:lastRowLastColumn="0"/>
-            <w:tcW w:w="3098" w:type="dxa"/>
-          </w:tcPr>
-          <w:p>
-            <w:pPr>
-              <w:pStyle w:val="PSI-Normal"/>
-              <w:ind w:left="0" w:firstLine="0"/>
-              <w:jc w:val="center"/>
-              <w:rPr>
-                <w:rFonts w:ascii="Baskerville Old Face" w:hAnsi="Baskerville Old Face"/>
-                <w:color w:val="000000" w:themeColor="text1"/>
-                <w:sz w:val="24"/>
-                <w:szCs w:val="24"/>
-              </w:rPr>
-            </w:pPr>
-            <w:r>
-              <w:rPr>
-                <w:rFonts w:ascii="Baskerville Old Face" w:hAnsi="Baskerville Old Face"/>
-                <w:color w:val="000000" w:themeColor="text1"/>
-                <w:sz w:val="24"/>
-                <w:szCs w:val="24"/>
-              </w:rPr>
-              <w:t>Buscar Examen</w:t>
-            </w:r>
-          </w:p>
-        </w:tc>
-        <w:tc>
-          <w:tcPr>
-            <w:tcW w:w="1581" w:type="dxa"/>
-          </w:tcPr>
-          <w:p>
-            <w:pPr>
-              <w:pStyle w:val="PSI-Normal"/>
-              <w:spacing w:before="0"/>
-              <w:jc w:val="center"/>
-              <w:cnfStyle w:val="000000000000" w:firstRow="0" w:lastRow="0" w:firstColumn="0" w:lastColumn="0" w:oddVBand="0" w:evenVBand="0" w:oddHBand="0" w:evenHBand="0" w:firstRowFirstColumn="0" w:firstRowLastColumn="0" w:lastRowFirstColumn="0" w:lastRowLastColumn="0"/>
-              <w:rPr>
-                <w:rFonts w:ascii="Baskerville Old Face" w:hAnsi="Baskerville Old Face"/>
-                <w:color w:val="000000" w:themeColor="text1"/>
-                <w:sz w:val="24"/>
-                <w:szCs w:val="24"/>
-              </w:rPr>
-            </w:pPr>
-            <w:r>
-              <w:rPr>
-                <w:rFonts w:ascii="Baskerville Old Face" w:hAnsi="Baskerville Old Face"/>
-                <w:color w:val="000000" w:themeColor="text1"/>
-                <w:sz w:val="24"/>
-                <w:szCs w:val="24"/>
-              </w:rPr>
-              <w:t>5</w:t>
-            </w:r>
-          </w:p>
-        </w:tc>
-        <w:tc>
-          <w:tcPr>
-            <w:cnfStyle w:val="000010000000" w:firstRow="0" w:lastRow="0" w:firstColumn="0" w:lastColumn="0" w:oddVBand="1" w:evenVBand="0" w:oddHBand="0" w:evenHBand="0" w:firstRowFirstColumn="0" w:firstRowLastColumn="0" w:lastRowFirstColumn="0" w:lastRowLastColumn="0"/>
-            <w:tcW w:w="1399" w:type="dxa"/>
-          </w:tcPr>
-          <w:p>
-            <w:pPr>
-              <w:pStyle w:val="PSI-Normal"/>
-              <w:spacing w:before="0"/>
-              <w:jc w:val="center"/>
-              <w:rPr>
-                <w:rFonts w:ascii="Baskerville Old Face" w:hAnsi="Baskerville Old Face"/>
-                <w:color w:val="000000" w:themeColor="text1"/>
-                <w:sz w:val="24"/>
-                <w:szCs w:val="24"/>
-              </w:rPr>
-            </w:pPr>
-            <w:r>
-              <w:rPr>
-                <w:rFonts w:ascii="Baskerville Old Face" w:hAnsi="Baskerville Old Face"/>
-                <w:color w:val="000000" w:themeColor="text1"/>
-                <w:sz w:val="24"/>
-                <w:szCs w:val="24"/>
-              </w:rPr>
-              <w:t>Intermedio</w:t>
-            </w:r>
-          </w:p>
-        </w:tc>
-        <w:tc>
-          <w:tcPr>
-            <w:tcW w:w="1100" w:type="dxa"/>
-          </w:tcPr>
-          <w:p>
-            <w:pPr>
-              <w:pStyle w:val="PSI-Normal"/>
-              <w:spacing w:before="0"/>
-              <w:jc w:val="center"/>
-              <w:cnfStyle w:val="000000000000" w:firstRow="0" w:lastRow="0" w:firstColumn="0" w:lastColumn="0" w:oddVBand="0" w:evenVBand="0" w:oddHBand="0" w:evenHBand="0" w:firstRowFirstColumn="0" w:firstRowLastColumn="0" w:lastRowFirstColumn="0" w:lastRowLastColumn="0"/>
-              <w:rPr>
-                <w:rFonts w:ascii="Baskerville Old Face" w:hAnsi="Baskerville Old Face"/>
-                <w:color w:val="000000" w:themeColor="text1"/>
-                <w:sz w:val="24"/>
-                <w:szCs w:val="24"/>
-              </w:rPr>
-            </w:pPr>
-            <w:r>
-              <w:rPr>
-                <w:rFonts w:ascii="Baskerville Old Face" w:hAnsi="Baskerville Old Face"/>
-                <w:color w:val="000000" w:themeColor="text1"/>
-                <w:sz w:val="24"/>
-                <w:szCs w:val="24"/>
-              </w:rPr>
-              <w:t>10</w:t>
-            </w:r>
-          </w:p>
-        </w:tc>
-      </w:tr>
-      <w:tr>
-        <w:trPr>
-          <w:cnfStyle w:val="000000100000" w:firstRow="0" w:lastRow="0" w:firstColumn="0" w:lastColumn="0" w:oddVBand="0" w:evenVBand="0" w:oddHBand="1" w:evenHBand="0" w:firstRowFirstColumn="0" w:firstRowLastColumn="0" w:lastRowFirstColumn="0" w:lastRowLastColumn="0"/>
-          <w:trHeight w:val="427"/>
-        </w:trPr>
-        <w:tc>
-          <w:tcPr>
-            <w:cnfStyle w:val="000010000000" w:firstRow="0" w:lastRow="0" w:firstColumn="0" w:lastColumn="0" w:oddVBand="1" w:evenVBand="0" w:oddHBand="0" w:evenHBand="0" w:firstRowFirstColumn="0" w:firstRowLastColumn="0" w:lastRowFirstColumn="0" w:lastRowLastColumn="0"/>
-            <w:tcW w:w="3098" w:type="dxa"/>
-          </w:tcPr>
-          <w:p>
-            <w:pPr>
-              <w:pStyle w:val="PSI-Normal"/>
-              <w:ind w:left="0" w:firstLine="0"/>
-              <w:jc w:val="center"/>
-              <w:rPr>
-                <w:rFonts w:ascii="Baskerville Old Face" w:hAnsi="Baskerville Old Face"/>
-                <w:color w:val="000000" w:themeColor="text1"/>
-                <w:sz w:val="24"/>
-                <w:szCs w:val="24"/>
-              </w:rPr>
-            </w:pPr>
-            <w:r>
-              <w:rPr>
-                <w:rFonts w:ascii="Baskerville Old Face" w:hAnsi="Baskerville Old Face"/>
-                <w:color w:val="000000" w:themeColor="text1"/>
-                <w:sz w:val="24"/>
-                <w:szCs w:val="24"/>
-              </w:rPr>
-              <w:t>Generar Exportable</w:t>
-            </w:r>
-          </w:p>
-        </w:tc>
-        <w:tc>
-          <w:tcPr>
-            <w:tcW w:w="1581" w:type="dxa"/>
-          </w:tcPr>
-          <w:p>
-            <w:pPr>
-              <w:pStyle w:val="PSI-Normal"/>
-              <w:spacing w:before="0"/>
-              <w:jc w:val="center"/>
-              <w:cnfStyle w:val="000000100000" w:firstRow="0" w:lastRow="0" w:firstColumn="0" w:lastColumn="0" w:oddVBand="0" w:evenVBand="0" w:oddHBand="1" w:evenHBand="0" w:firstRowFirstColumn="0" w:firstRowLastColumn="0" w:lastRowFirstColumn="0" w:lastRowLastColumn="0"/>
-              <w:rPr>
-                <w:rFonts w:ascii="Baskerville Old Face" w:hAnsi="Baskerville Old Face"/>
-                <w:color w:val="000000" w:themeColor="text1"/>
-                <w:sz w:val="24"/>
-                <w:szCs w:val="24"/>
-              </w:rPr>
-            </w:pPr>
-            <w:r>
-              <w:rPr>
-                <w:rFonts w:ascii="Baskerville Old Face" w:hAnsi="Baskerville Old Face"/>
-                <w:color w:val="000000" w:themeColor="text1"/>
-                <w:sz w:val="24"/>
-                <w:szCs w:val="24"/>
-              </w:rPr>
-              <w:t>6</w:t>
-            </w:r>
-          </w:p>
-        </w:tc>
-        <w:tc>
-          <w:tcPr>
-            <w:cnfStyle w:val="000010000000" w:firstRow="0" w:lastRow="0" w:firstColumn="0" w:lastColumn="0" w:oddVBand="1" w:evenVBand="0" w:oddHBand="0" w:evenHBand="0" w:firstRowFirstColumn="0" w:firstRowLastColumn="0" w:lastRowFirstColumn="0" w:lastRowLastColumn="0"/>
-            <w:tcW w:w="1399" w:type="dxa"/>
-          </w:tcPr>
-          <w:p>
-            <w:pPr>
-              <w:pStyle w:val="PSI-Normal"/>
-              <w:spacing w:before="0"/>
-              <w:jc w:val="center"/>
-              <w:rPr>
-                <w:rFonts w:ascii="Baskerville Old Face" w:hAnsi="Baskerville Old Face"/>
-                <w:color w:val="000000" w:themeColor="text1"/>
-                <w:sz w:val="24"/>
-                <w:szCs w:val="24"/>
-              </w:rPr>
-            </w:pPr>
-            <w:r>
-              <w:rPr>
-                <w:rFonts w:ascii="Baskerville Old Face" w:hAnsi="Baskerville Old Face"/>
-                <w:color w:val="000000" w:themeColor="text1"/>
-                <w:sz w:val="24"/>
-                <w:szCs w:val="24"/>
-              </w:rPr>
-              <w:t>Intermedio</w:t>
-            </w:r>
-          </w:p>
-        </w:tc>
-        <w:tc>
-          <w:tcPr>
-            <w:tcW w:w="1100" w:type="dxa"/>
-          </w:tcPr>
-          <w:p>
-            <w:pPr>
-              <w:pStyle w:val="PSI-Normal"/>
-              <w:spacing w:before="0"/>
-              <w:jc w:val="center"/>
-              <w:cnfStyle w:val="000000100000" w:firstRow="0" w:lastRow="0" w:firstColumn="0" w:lastColumn="0" w:oddVBand="0" w:evenVBand="0" w:oddHBand="1" w:evenHBand="0" w:firstRowFirstColumn="0" w:firstRowLastColumn="0" w:lastRowFirstColumn="0" w:lastRowLastColumn="0"/>
-              <w:rPr>
-                <w:rFonts w:ascii="Baskerville Old Face" w:hAnsi="Baskerville Old Face"/>
-                <w:color w:val="000000" w:themeColor="text1"/>
-                <w:sz w:val="24"/>
-                <w:szCs w:val="24"/>
-              </w:rPr>
-            </w:pPr>
-            <w:r>
-              <w:rPr>
-                <w:rFonts w:ascii="Baskerville Old Face" w:hAnsi="Baskerville Old Face"/>
-                <w:color w:val="000000" w:themeColor="text1"/>
-                <w:sz w:val="24"/>
-                <w:szCs w:val="24"/>
-              </w:rPr>
-              <w:t>10</w:t>
-            </w:r>
-          </w:p>
-        </w:tc>
-      </w:tr>
-      <w:tr>
-        <w:trPr>
-          <w:trHeight w:val="427"/>
-        </w:trPr>
-        <w:tc>
-          <w:tcPr>
-            <w:cnfStyle w:val="000010000000" w:firstRow="0" w:lastRow="0" w:firstColumn="0" w:lastColumn="0" w:oddVBand="1" w:evenVBand="0" w:oddHBand="0" w:evenHBand="0" w:firstRowFirstColumn="0" w:firstRowLastColumn="0" w:lastRowFirstColumn="0" w:lastRowLastColumn="0"/>
-            <w:tcW w:w="3098" w:type="dxa"/>
-          </w:tcPr>
-          <w:p>
-            <w:pPr>
-              <w:pStyle w:val="PSI-Normal"/>
-              <w:ind w:left="0" w:firstLine="0"/>
-              <w:jc w:val="center"/>
-              <w:rPr>
-                <w:rFonts w:ascii="Baskerville Old Face" w:hAnsi="Baskerville Old Face"/>
-                <w:color w:val="000000" w:themeColor="text1"/>
-                <w:sz w:val="24"/>
-                <w:szCs w:val="24"/>
-              </w:rPr>
-            </w:pPr>
-            <w:r>
-              <w:rPr>
-                <w:rFonts w:ascii="Baskerville Old Face" w:hAnsi="Baskerville Old Face"/>
-                <w:color w:val="000000" w:themeColor="text1"/>
-                <w:sz w:val="24"/>
-                <w:szCs w:val="24"/>
-              </w:rPr>
-              <w:t>Alta de Docente</w:t>
-            </w:r>
-          </w:p>
-        </w:tc>
-        <w:tc>
-          <w:tcPr>
-            <w:tcW w:w="1581" w:type="dxa"/>
-          </w:tcPr>
-          <w:p>
-            <w:pPr>
-              <w:pStyle w:val="PSI-Normal"/>
-              <w:spacing w:before="0"/>
-              <w:jc w:val="center"/>
-              <w:cnfStyle w:val="000000000000" w:firstRow="0" w:lastRow="0" w:firstColumn="0" w:lastColumn="0" w:oddVBand="0" w:evenVBand="0" w:oddHBand="0" w:evenHBand="0" w:firstRowFirstColumn="0" w:firstRowLastColumn="0" w:lastRowFirstColumn="0" w:lastRowLastColumn="0"/>
-              <w:rPr>
-                <w:rFonts w:ascii="Baskerville Old Face" w:hAnsi="Baskerville Old Face"/>
-                <w:color w:val="000000" w:themeColor="text1"/>
-                <w:sz w:val="24"/>
-                <w:szCs w:val="24"/>
-              </w:rPr>
-            </w:pPr>
-            <w:r>
-              <w:rPr>
-                <w:rFonts w:ascii="Baskerville Old Face" w:hAnsi="Baskerville Old Face"/>
-                <w:color w:val="000000" w:themeColor="text1"/>
-                <w:sz w:val="24"/>
-                <w:szCs w:val="24"/>
-              </w:rPr>
-              <w:t>5</w:t>
-            </w:r>
-          </w:p>
-        </w:tc>
-        <w:tc>
-          <w:tcPr>
-            <w:cnfStyle w:val="000010000000" w:firstRow="0" w:lastRow="0" w:firstColumn="0" w:lastColumn="0" w:oddVBand="1" w:evenVBand="0" w:oddHBand="0" w:evenHBand="0" w:firstRowFirstColumn="0" w:firstRowLastColumn="0" w:lastRowFirstColumn="0" w:lastRowLastColumn="0"/>
-            <w:tcW w:w="1399" w:type="dxa"/>
-          </w:tcPr>
-          <w:p>
-            <w:pPr>
-              <w:pStyle w:val="PSI-Normal"/>
-              <w:spacing w:before="0"/>
-              <w:jc w:val="center"/>
-              <w:rPr>
-                <w:rFonts w:ascii="Baskerville Old Face" w:hAnsi="Baskerville Old Face"/>
-                <w:color w:val="000000" w:themeColor="text1"/>
-                <w:sz w:val="24"/>
-                <w:szCs w:val="24"/>
-              </w:rPr>
-            </w:pPr>
-            <w:r>
-              <w:rPr>
-                <w:rFonts w:ascii="Baskerville Old Face" w:hAnsi="Baskerville Old Face"/>
-                <w:color w:val="000000" w:themeColor="text1"/>
-                <w:sz w:val="24"/>
-                <w:szCs w:val="24"/>
-              </w:rPr>
-              <w:t>Intermedio</w:t>
-            </w:r>
-          </w:p>
-        </w:tc>
-        <w:tc>
-          <w:tcPr>
-            <w:tcW w:w="1100" w:type="dxa"/>
-          </w:tcPr>
-          <w:p>
-            <w:pPr>
-              <w:pStyle w:val="PSI-Normal"/>
-              <w:spacing w:before="0"/>
-              <w:jc w:val="center"/>
-              <w:cnfStyle w:val="000000000000" w:firstRow="0" w:lastRow="0" w:firstColumn="0" w:lastColumn="0" w:oddVBand="0" w:evenVBand="0" w:oddHBand="0" w:evenHBand="0" w:firstRowFirstColumn="0" w:firstRowLastColumn="0" w:lastRowFirstColumn="0" w:lastRowLastColumn="0"/>
-              <w:rPr>
-                <w:rFonts w:ascii="Baskerville Old Face" w:hAnsi="Baskerville Old Face"/>
-                <w:color w:val="000000" w:themeColor="text1"/>
-                <w:sz w:val="24"/>
-                <w:szCs w:val="24"/>
-              </w:rPr>
-            </w:pPr>
-            <w:r>
-              <w:rPr>
-                <w:rFonts w:ascii="Baskerville Old Face" w:hAnsi="Baskerville Old Face"/>
-                <w:color w:val="000000" w:themeColor="text1"/>
-                <w:sz w:val="24"/>
-                <w:szCs w:val="24"/>
-              </w:rPr>
-              <w:t>10</w:t>
-            </w:r>
-          </w:p>
-        </w:tc>
-      </w:tr>
-      <w:tr>
-        <w:trPr>
-          <w:cnfStyle w:val="000000100000" w:firstRow="0" w:lastRow="0" w:firstColumn="0" w:lastColumn="0" w:oddVBand="0" w:evenVBand="0" w:oddHBand="1" w:evenHBand="0" w:firstRowFirstColumn="0" w:firstRowLastColumn="0" w:lastRowFirstColumn="0" w:lastRowLastColumn="0"/>
-          <w:trHeight w:val="427"/>
-        </w:trPr>
-        <w:tc>
-          <w:tcPr>
-            <w:cnfStyle w:val="000010000000" w:firstRow="0" w:lastRow="0" w:firstColumn="0" w:lastColumn="0" w:oddVBand="1" w:evenVBand="0" w:oddHBand="0" w:evenHBand="0" w:firstRowFirstColumn="0" w:firstRowLastColumn="0" w:lastRowFirstColumn="0" w:lastRowLastColumn="0"/>
-            <w:tcW w:w="3098" w:type="dxa"/>
-          </w:tcPr>
-          <w:p>
-            <w:pPr>
-              <w:pStyle w:val="PSI-Normal"/>
-              <w:ind w:left="0" w:firstLine="0"/>
-              <w:jc w:val="center"/>
-              <w:rPr>
-                <w:rFonts w:ascii="Baskerville Old Face" w:hAnsi="Baskerville Old Face"/>
-                <w:color w:val="000000" w:themeColor="text1"/>
-                <w:sz w:val="24"/>
-                <w:szCs w:val="24"/>
-              </w:rPr>
-            </w:pPr>
-            <w:r>
-              <w:rPr>
-                <w:rFonts w:ascii="Baskerville Old Face" w:hAnsi="Baskerville Old Face"/>
-                <w:color w:val="000000" w:themeColor="text1"/>
-                <w:sz w:val="24"/>
-                <w:szCs w:val="24"/>
-              </w:rPr>
-              <w:t>Baja de Docente</w:t>
-            </w:r>
-          </w:p>
-        </w:tc>
-        <w:tc>
-          <w:tcPr>
-            <w:tcW w:w="1581" w:type="dxa"/>
-          </w:tcPr>
-          <w:p>
-            <w:pPr>
-              <w:pStyle w:val="PSI-Normal"/>
-              <w:spacing w:before="0"/>
-              <w:jc w:val="center"/>
-              <w:cnfStyle w:val="000000100000" w:firstRow="0" w:lastRow="0" w:firstColumn="0" w:lastColumn="0" w:oddVBand="0" w:evenVBand="0" w:oddHBand="1" w:evenHBand="0" w:firstRowFirstColumn="0" w:firstRowLastColumn="0" w:lastRowFirstColumn="0" w:lastRowLastColumn="0"/>
-              <w:rPr>
-                <w:rFonts w:ascii="Baskerville Old Face" w:hAnsi="Baskerville Old Face"/>
-                <w:color w:val="000000" w:themeColor="text1"/>
-                <w:sz w:val="24"/>
-                <w:szCs w:val="24"/>
-              </w:rPr>
-            </w:pPr>
-            <w:r>
-              <w:rPr>
-                <w:rFonts w:ascii="Baskerville Old Face" w:hAnsi="Baskerville Old Face"/>
-                <w:color w:val="000000" w:themeColor="text1"/>
-                <w:sz w:val="24"/>
-                <w:szCs w:val="24"/>
-              </w:rPr>
-              <w:t>7</w:t>
-            </w:r>
-          </w:p>
-        </w:tc>
-        <w:tc>
-          <w:tcPr>
-            <w:cnfStyle w:val="000010000000" w:firstRow="0" w:lastRow="0" w:firstColumn="0" w:lastColumn="0" w:oddVBand="1" w:evenVBand="0" w:oddHBand="0" w:evenHBand="0" w:firstRowFirstColumn="0" w:firstRowLastColumn="0" w:lastRowFirstColumn="0" w:lastRowLastColumn="0"/>
-            <w:tcW w:w="1399" w:type="dxa"/>
-          </w:tcPr>
-          <w:p>
-            <w:pPr>
-              <w:pStyle w:val="PSI-Normal"/>
-              <w:spacing w:before="0"/>
-              <w:jc w:val="center"/>
-              <w:rPr>
-                <w:rFonts w:ascii="Baskerville Old Face" w:hAnsi="Baskerville Old Face"/>
-                <w:color w:val="000000" w:themeColor="text1"/>
-                <w:sz w:val="24"/>
-                <w:szCs w:val="24"/>
-              </w:rPr>
-            </w:pPr>
-            <w:r>
-              <w:rPr>
-                <w:rFonts w:ascii="Baskerville Old Face" w:hAnsi="Baskerville Old Face"/>
-                <w:color w:val="000000" w:themeColor="text1"/>
-                <w:sz w:val="24"/>
-                <w:szCs w:val="24"/>
-              </w:rPr>
-              <w:t>Complejo</w:t>
-            </w:r>
-          </w:p>
-        </w:tc>
-        <w:tc>
-          <w:tcPr>
-            <w:tcW w:w="1100" w:type="dxa"/>
-          </w:tcPr>
-          <w:p>
-            <w:pPr>
-              <w:pStyle w:val="PSI-Normal"/>
-              <w:spacing w:before="0"/>
-              <w:jc w:val="center"/>
-              <w:cnfStyle w:val="000000100000" w:firstRow="0" w:lastRow="0" w:firstColumn="0" w:lastColumn="0" w:oddVBand="0" w:evenVBand="0" w:oddHBand="1" w:evenHBand="0" w:firstRowFirstColumn="0" w:firstRowLastColumn="0" w:lastRowFirstColumn="0" w:lastRowLastColumn="0"/>
-              <w:rPr>
-                <w:rFonts w:ascii="Baskerville Old Face" w:hAnsi="Baskerville Old Face"/>
-                <w:color w:val="000000" w:themeColor="text1"/>
-                <w:sz w:val="24"/>
-                <w:szCs w:val="24"/>
-              </w:rPr>
-            </w:pPr>
-            <w:r>
-              <w:rPr>
-                <w:rFonts w:ascii="Baskerville Old Face" w:hAnsi="Baskerville Old Face"/>
-                <w:color w:val="000000" w:themeColor="text1"/>
-                <w:sz w:val="24"/>
-                <w:szCs w:val="24"/>
-              </w:rPr>
-              <w:t>15</w:t>
-            </w:r>
-          </w:p>
-        </w:tc>
-      </w:tr>
-      <w:tr>
-        <w:trPr>
-          <w:trHeight w:val="427"/>
-        </w:trPr>
-        <w:tc>
-          <w:tcPr>
-            <w:cnfStyle w:val="000010000000" w:firstRow="0" w:lastRow="0" w:firstColumn="0" w:lastColumn="0" w:oddVBand="1" w:evenVBand="0" w:oddHBand="0" w:evenHBand="0" w:firstRowFirstColumn="0" w:firstRowLastColumn="0" w:lastRowFirstColumn="0" w:lastRowLastColumn="0"/>
-            <w:tcW w:w="3098" w:type="dxa"/>
-          </w:tcPr>
-          <w:p>
-            <w:pPr>
-              <w:pStyle w:val="PSI-Normal"/>
-              <w:ind w:left="0" w:firstLine="0"/>
-              <w:jc w:val="center"/>
-              <w:rPr>
-                <w:rFonts w:ascii="Baskerville Old Face" w:hAnsi="Baskerville Old Face"/>
-                <w:sz w:val="24"/>
-                <w:szCs w:val="24"/>
-              </w:rPr>
-            </w:pPr>
-            <w:r>
-              <w:rPr>
-                <w:rFonts w:ascii="Baskerville Old Face" w:hAnsi="Baskerville Old Face"/>
-                <w:sz w:val="24"/>
-                <w:szCs w:val="24"/>
-              </w:rPr>
-              <w:t>Modificar Docente</w:t>
-            </w:r>
-          </w:p>
-        </w:tc>
-        <w:tc>
-          <w:tcPr>
-            <w:tcW w:w="1581" w:type="dxa"/>
-          </w:tcPr>
-          <w:p>
-            <w:pPr>
-              <w:pStyle w:val="PSI-Normal"/>
-              <w:spacing w:before="0"/>
-              <w:jc w:val="center"/>
-              <w:cnfStyle w:val="000000000000" w:firstRow="0" w:lastRow="0" w:firstColumn="0" w:lastColumn="0" w:oddVBand="0" w:evenVBand="0" w:oddHBand="0" w:evenHBand="0" w:firstRowFirstColumn="0" w:firstRowLastColumn="0" w:lastRowFirstColumn="0" w:lastRowLastColumn="0"/>
-              <w:rPr>
-                <w:rFonts w:ascii="Baskerville Old Face" w:hAnsi="Baskerville Old Face"/>
-                <w:color w:val="000000" w:themeColor="text1"/>
-                <w:sz w:val="24"/>
-                <w:szCs w:val="24"/>
-              </w:rPr>
-            </w:pPr>
-            <w:r>
-              <w:rPr>
-                <w:rFonts w:ascii="Baskerville Old Face" w:hAnsi="Baskerville Old Face"/>
-                <w:color w:val="000000" w:themeColor="text1"/>
-                <w:sz w:val="24"/>
-                <w:szCs w:val="24"/>
-              </w:rPr>
-              <w:t>6</w:t>
-            </w:r>
-          </w:p>
-        </w:tc>
-        <w:tc>
-          <w:tcPr>
-            <w:cnfStyle w:val="000010000000" w:firstRow="0" w:lastRow="0" w:firstColumn="0" w:lastColumn="0" w:oddVBand="1" w:evenVBand="0" w:oddHBand="0" w:evenHBand="0" w:firstRowFirstColumn="0" w:firstRowLastColumn="0" w:lastRowFirstColumn="0" w:lastRowLastColumn="0"/>
-            <w:tcW w:w="1399" w:type="dxa"/>
-          </w:tcPr>
-          <w:p>
-            <w:pPr>
-              <w:pStyle w:val="PSI-Normal"/>
-              <w:spacing w:before="0"/>
-              <w:jc w:val="center"/>
-              <w:rPr>
-                <w:rFonts w:ascii="Baskerville Old Face" w:hAnsi="Baskerville Old Face"/>
-                <w:color w:val="000000" w:themeColor="text1"/>
-                <w:sz w:val="24"/>
-                <w:szCs w:val="24"/>
-              </w:rPr>
-            </w:pPr>
-            <w:r>
-              <w:rPr>
-                <w:rFonts w:ascii="Baskerville Old Face" w:hAnsi="Baskerville Old Face"/>
-                <w:color w:val="000000" w:themeColor="text1"/>
-                <w:sz w:val="24"/>
-                <w:szCs w:val="24"/>
-              </w:rPr>
-              <w:t>Intermedio</w:t>
-            </w:r>
-          </w:p>
-        </w:tc>
-        <w:tc>
-          <w:tcPr>
-            <w:tcW w:w="1100" w:type="dxa"/>
-          </w:tcPr>
-          <w:p>
-            <w:pPr>
-              <w:pStyle w:val="PSI-Normal"/>
-              <w:spacing w:before="0"/>
-              <w:jc w:val="center"/>
-              <w:cnfStyle w:val="000000000000" w:firstRow="0" w:lastRow="0" w:firstColumn="0" w:lastColumn="0" w:oddVBand="0" w:evenVBand="0" w:oddHBand="0" w:evenHBand="0" w:firstRowFirstColumn="0" w:firstRowLastColumn="0" w:lastRowFirstColumn="0" w:lastRowLastColumn="0"/>
-              <w:rPr>
-                <w:rFonts w:ascii="Baskerville Old Face" w:hAnsi="Baskerville Old Face"/>
-                <w:color w:val="000000" w:themeColor="text1"/>
-                <w:sz w:val="24"/>
-                <w:szCs w:val="24"/>
-              </w:rPr>
-            </w:pPr>
-            <w:r>
-              <w:rPr>
-                <w:rFonts w:ascii="Baskerville Old Face" w:hAnsi="Baskerville Old Face"/>
-                <w:color w:val="000000" w:themeColor="text1"/>
-                <w:sz w:val="24"/>
-                <w:szCs w:val="24"/>
-              </w:rPr>
-              <w:t>10</w:t>
-            </w:r>
-          </w:p>
-        </w:tc>
-      </w:tr>
-      <w:tr>
-        <w:trPr>
-          <w:cnfStyle w:val="000000100000" w:firstRow="0" w:lastRow="0" w:firstColumn="0" w:lastColumn="0" w:oddVBand="0" w:evenVBand="0" w:oddHBand="1" w:evenHBand="0" w:firstRowFirstColumn="0" w:firstRowLastColumn="0" w:lastRowFirstColumn="0" w:lastRowLastColumn="0"/>
-          <w:trHeight w:val="427"/>
-        </w:trPr>
-        <w:tc>
-          <w:tcPr>
-            <w:cnfStyle w:val="000010000000" w:firstRow="0" w:lastRow="0" w:firstColumn="0" w:lastColumn="0" w:oddVBand="1" w:evenVBand="0" w:oddHBand="0" w:evenHBand="0" w:firstRowFirstColumn="0" w:firstRowLastColumn="0" w:lastRowFirstColumn="0" w:lastRowLastColumn="0"/>
-            <w:tcW w:w="3098" w:type="dxa"/>
-          </w:tcPr>
-          <w:p>
-            <w:pPr>
-              <w:pStyle w:val="PSI-Normal"/>
-              <w:ind w:left="0" w:firstLine="0"/>
-              <w:jc w:val="center"/>
-              <w:rPr>
-                <w:rFonts w:ascii="Baskerville Old Face" w:hAnsi="Baskerville Old Face"/>
-                <w:sz w:val="24"/>
-                <w:szCs w:val="24"/>
-              </w:rPr>
-            </w:pPr>
-            <w:r>
-              <w:rPr>
-                <w:rFonts w:ascii="Baskerville Old Face" w:hAnsi="Baskerville Old Face"/>
-                <w:sz w:val="24"/>
-                <w:szCs w:val="24"/>
-              </w:rPr>
-              <w:t>Alta Asignatura</w:t>
-            </w:r>
-          </w:p>
-        </w:tc>
-        <w:tc>
-          <w:tcPr>
-            <w:tcW w:w="1581" w:type="dxa"/>
-          </w:tcPr>
-          <w:p>
-            <w:pPr>
-              <w:pStyle w:val="PSI-Normal"/>
-              <w:spacing w:before="0"/>
-              <w:jc w:val="center"/>
-              <w:cnfStyle w:val="000000100000" w:firstRow="0" w:lastRow="0" w:firstColumn="0" w:lastColumn="0" w:oddVBand="0" w:evenVBand="0" w:oddHBand="1" w:evenHBand="0" w:firstRowFirstColumn="0" w:firstRowLastColumn="0" w:lastRowFirstColumn="0" w:lastRowLastColumn="0"/>
-              <w:rPr>
-                <w:rFonts w:ascii="Baskerville Old Face" w:hAnsi="Baskerville Old Face"/>
-                <w:color w:val="000000" w:themeColor="text1"/>
-                <w:sz w:val="24"/>
-                <w:szCs w:val="24"/>
-              </w:rPr>
-            </w:pPr>
-            <w:r>
-              <w:rPr>
-                <w:rFonts w:ascii="Baskerville Old Face" w:hAnsi="Baskerville Old Face"/>
-                <w:color w:val="000000" w:themeColor="text1"/>
-                <w:sz w:val="24"/>
-                <w:szCs w:val="24"/>
-              </w:rPr>
-              <w:t>5</w:t>
-            </w:r>
-          </w:p>
-        </w:tc>
-        <w:tc>
-          <w:tcPr>
-            <w:cnfStyle w:val="000010000000" w:firstRow="0" w:lastRow="0" w:firstColumn="0" w:lastColumn="0" w:oddVBand="1" w:evenVBand="0" w:oddHBand="0" w:evenHBand="0" w:firstRowFirstColumn="0" w:firstRowLastColumn="0" w:lastRowFirstColumn="0" w:lastRowLastColumn="0"/>
-            <w:tcW w:w="1399" w:type="dxa"/>
-          </w:tcPr>
-          <w:p>
-            <w:pPr>
-              <w:pStyle w:val="PSI-Normal"/>
-              <w:spacing w:before="0"/>
-              <w:jc w:val="center"/>
-              <w:rPr>
-                <w:rFonts w:ascii="Baskerville Old Face" w:hAnsi="Baskerville Old Face"/>
-                <w:color w:val="000000" w:themeColor="text1"/>
-                <w:sz w:val="24"/>
-                <w:szCs w:val="24"/>
-              </w:rPr>
-            </w:pPr>
-            <w:r>
-              <w:rPr>
-                <w:rFonts w:ascii="Baskerville Old Face" w:hAnsi="Baskerville Old Face"/>
-                <w:color w:val="000000" w:themeColor="text1"/>
-                <w:sz w:val="24"/>
-                <w:szCs w:val="24"/>
-              </w:rPr>
-              <w:t>Intermedio</w:t>
-            </w:r>
-          </w:p>
-        </w:tc>
-        <w:tc>
-          <w:tcPr>
-            <w:tcW w:w="1100" w:type="dxa"/>
-          </w:tcPr>
-          <w:p>
-            <w:pPr>
-              <w:pStyle w:val="PSI-Normal"/>
-              <w:spacing w:before="0"/>
-              <w:jc w:val="center"/>
-              <w:cnfStyle w:val="000000100000" w:firstRow="0" w:lastRow="0" w:firstColumn="0" w:lastColumn="0" w:oddVBand="0" w:evenVBand="0" w:oddHBand="1" w:evenHBand="0" w:firstRowFirstColumn="0" w:firstRowLastColumn="0" w:lastRowFirstColumn="0" w:lastRowLastColumn="0"/>
-              <w:rPr>
-                <w:rFonts w:ascii="Baskerville Old Face" w:hAnsi="Baskerville Old Face"/>
-                <w:color w:val="000000" w:themeColor="text1"/>
-                <w:sz w:val="24"/>
-                <w:szCs w:val="24"/>
-              </w:rPr>
-            </w:pPr>
-            <w:r>
-              <w:rPr>
-                <w:rFonts w:ascii="Baskerville Old Face" w:hAnsi="Baskerville Old Face"/>
-                <w:color w:val="000000" w:themeColor="text1"/>
-                <w:sz w:val="24"/>
-                <w:szCs w:val="24"/>
-              </w:rPr>
-              <w:t>10</w:t>
-            </w:r>
-          </w:p>
-        </w:tc>
-      </w:tr>
-      <w:tr>
-        <w:trPr>
-          <w:trHeight w:val="427"/>
-        </w:trPr>
-        <w:tc>
-          <w:tcPr>
-            <w:cnfStyle w:val="000010000000" w:firstRow="0" w:lastRow="0" w:firstColumn="0" w:lastColumn="0" w:oddVBand="1" w:evenVBand="0" w:oddHBand="0" w:evenHBand="0" w:firstRowFirstColumn="0" w:firstRowLastColumn="0" w:lastRowFirstColumn="0" w:lastRowLastColumn="0"/>
-            <w:tcW w:w="3098" w:type="dxa"/>
-          </w:tcPr>
-          <w:p>
-            <w:pPr>
-              <w:pStyle w:val="PSI-Normal"/>
-              <w:ind w:left="0" w:firstLine="0"/>
-              <w:jc w:val="center"/>
-              <w:rPr>
-                <w:rFonts w:ascii="Baskerville Old Face" w:hAnsi="Baskerville Old Face"/>
-                <w:sz w:val="24"/>
-                <w:szCs w:val="24"/>
-              </w:rPr>
-            </w:pPr>
-            <w:r>
-              <w:rPr>
-                <w:rFonts w:ascii="Baskerville Old Face" w:hAnsi="Baskerville Old Face"/>
-                <w:sz w:val="24"/>
-                <w:szCs w:val="24"/>
-              </w:rPr>
-              <w:t>Baja Asignatura</w:t>
-            </w:r>
-          </w:p>
-        </w:tc>
-        <w:tc>
-          <w:tcPr>
-            <w:tcW w:w="1581" w:type="dxa"/>
-          </w:tcPr>
-          <w:p>
-            <w:pPr>
-              <w:pStyle w:val="PSI-Normal"/>
-              <w:spacing w:before="0"/>
-              <w:jc w:val="center"/>
-              <w:cnfStyle w:val="000000000000" w:firstRow="0" w:lastRow="0" w:firstColumn="0" w:lastColumn="0" w:oddVBand="0" w:evenVBand="0" w:oddHBand="0" w:evenHBand="0" w:firstRowFirstColumn="0" w:firstRowLastColumn="0" w:lastRowFirstColumn="0" w:lastRowLastColumn="0"/>
-              <w:rPr>
-                <w:rFonts w:ascii="Baskerville Old Face" w:hAnsi="Baskerville Old Face"/>
-                <w:color w:val="000000" w:themeColor="text1"/>
-                <w:sz w:val="24"/>
-                <w:szCs w:val="24"/>
-              </w:rPr>
-            </w:pPr>
-            <w:r>
-              <w:rPr>
-                <w:rFonts w:ascii="Baskerville Old Face" w:hAnsi="Baskerville Old Face"/>
-                <w:color w:val="000000" w:themeColor="text1"/>
-                <w:sz w:val="24"/>
-                <w:szCs w:val="24"/>
-              </w:rPr>
-              <w:t>7</w:t>
-            </w:r>
-          </w:p>
-        </w:tc>
-        <w:tc>
-          <w:tcPr>
-            <w:cnfStyle w:val="000010000000" w:firstRow="0" w:lastRow="0" w:firstColumn="0" w:lastColumn="0" w:oddVBand="1" w:evenVBand="0" w:oddHBand="0" w:evenHBand="0" w:firstRowFirstColumn="0" w:firstRowLastColumn="0" w:lastRowFirstColumn="0" w:lastRowLastColumn="0"/>
-            <w:tcW w:w="1399" w:type="dxa"/>
-          </w:tcPr>
-          <w:p>
-            <w:pPr>
-              <w:pStyle w:val="PSI-Normal"/>
-              <w:spacing w:before="0"/>
-              <w:jc w:val="center"/>
-              <w:rPr>
-                <w:rFonts w:ascii="Baskerville Old Face" w:hAnsi="Baskerville Old Face"/>
-                <w:color w:val="000000" w:themeColor="text1"/>
-                <w:sz w:val="24"/>
-                <w:szCs w:val="24"/>
-              </w:rPr>
-            </w:pPr>
-            <w:r>
-              <w:rPr>
-                <w:rFonts w:ascii="Baskerville Old Face" w:hAnsi="Baskerville Old Face"/>
-                <w:color w:val="000000" w:themeColor="text1"/>
-                <w:sz w:val="24"/>
-                <w:szCs w:val="24"/>
-              </w:rPr>
-              <w:t>Complejo</w:t>
-            </w:r>
-          </w:p>
-        </w:tc>
-        <w:tc>
-          <w:tcPr>
-            <w:tcW w:w="1100" w:type="dxa"/>
-          </w:tcPr>
-          <w:p>
-            <w:pPr>
-              <w:pStyle w:val="PSI-Normal"/>
-              <w:spacing w:before="0"/>
-              <w:jc w:val="center"/>
-              <w:cnfStyle w:val="000000000000" w:firstRow="0" w:lastRow="0" w:firstColumn="0" w:lastColumn="0" w:oddVBand="0" w:evenVBand="0" w:oddHBand="0" w:evenHBand="0" w:firstRowFirstColumn="0" w:firstRowLastColumn="0" w:lastRowFirstColumn="0" w:lastRowLastColumn="0"/>
-              <w:rPr>
-                <w:rFonts w:ascii="Baskerville Old Face" w:hAnsi="Baskerville Old Face"/>
-                <w:color w:val="000000" w:themeColor="text1"/>
-                <w:sz w:val="24"/>
-                <w:szCs w:val="24"/>
-              </w:rPr>
-            </w:pPr>
-            <w:r>
-              <w:rPr>
-                <w:rFonts w:ascii="Baskerville Old Face" w:hAnsi="Baskerville Old Face"/>
-                <w:color w:val="000000" w:themeColor="text1"/>
-                <w:sz w:val="24"/>
-                <w:szCs w:val="24"/>
-              </w:rPr>
-              <w:t>15</w:t>
-            </w:r>
-          </w:p>
-        </w:tc>
-      </w:tr>
-      <w:tr>
-        <w:trPr>
-          <w:cnfStyle w:val="000000100000" w:firstRow="0" w:lastRow="0" w:firstColumn="0" w:lastColumn="0" w:oddVBand="0" w:evenVBand="0" w:oddHBand="1" w:evenHBand="0" w:firstRowFirstColumn="0" w:firstRowLastColumn="0" w:lastRowFirstColumn="0" w:lastRowLastColumn="0"/>
-          <w:trHeight w:val="427"/>
-        </w:trPr>
-        <w:tc>
-          <w:tcPr>
-            <w:cnfStyle w:val="000010000000" w:firstRow="0" w:lastRow="0" w:firstColumn="0" w:lastColumn="0" w:oddVBand="1" w:evenVBand="0" w:oddHBand="0" w:evenHBand="0" w:firstRowFirstColumn="0" w:firstRowLastColumn="0" w:lastRowFirstColumn="0" w:lastRowLastColumn="0"/>
-            <w:tcW w:w="3098" w:type="dxa"/>
-          </w:tcPr>
-          <w:p>
-            <w:pPr>
-              <w:pStyle w:val="PSI-Normal"/>
-              <w:ind w:left="0" w:firstLine="0"/>
-              <w:jc w:val="center"/>
-              <w:rPr>
-                <w:rFonts w:ascii="Baskerville Old Face" w:hAnsi="Baskerville Old Face"/>
-                <w:sz w:val="24"/>
-                <w:szCs w:val="24"/>
-              </w:rPr>
-            </w:pPr>
-            <w:r>
-              <w:rPr>
-                <w:rFonts w:ascii="Baskerville Old Face" w:hAnsi="Baskerville Old Face"/>
-                <w:sz w:val="24"/>
-                <w:szCs w:val="24"/>
-              </w:rPr>
-              <w:t>Modificar Asignatura</w:t>
-            </w:r>
-          </w:p>
-        </w:tc>
-        <w:tc>
-          <w:tcPr>
-            <w:tcW w:w="1581" w:type="dxa"/>
-          </w:tcPr>
-          <w:p>
-            <w:pPr>
-              <w:pStyle w:val="PSI-Normal"/>
-              <w:spacing w:before="0"/>
-              <w:jc w:val="center"/>
-              <w:cnfStyle w:val="000000100000" w:firstRow="0" w:lastRow="0" w:firstColumn="0" w:lastColumn="0" w:oddVBand="0" w:evenVBand="0" w:oddHBand="1" w:evenHBand="0" w:firstRowFirstColumn="0" w:firstRowLastColumn="0" w:lastRowFirstColumn="0" w:lastRowLastColumn="0"/>
-              <w:rPr>
-                <w:rFonts w:ascii="Baskerville Old Face" w:hAnsi="Baskerville Old Face"/>
-                <w:color w:val="000000" w:themeColor="text1"/>
-                <w:sz w:val="24"/>
-                <w:szCs w:val="24"/>
-              </w:rPr>
-            </w:pPr>
-            <w:r>
-              <w:rPr>
-                <w:rFonts w:ascii="Baskerville Old Face" w:hAnsi="Baskerville Old Face"/>
-                <w:color w:val="000000" w:themeColor="text1"/>
-                <w:sz w:val="24"/>
-                <w:szCs w:val="24"/>
-              </w:rPr>
-              <w:t>6</w:t>
-            </w:r>
-          </w:p>
-        </w:tc>
-        <w:tc>
-          <w:tcPr>
-            <w:cnfStyle w:val="000010000000" w:firstRow="0" w:lastRow="0" w:firstColumn="0" w:lastColumn="0" w:oddVBand="1" w:evenVBand="0" w:oddHBand="0" w:evenHBand="0" w:firstRowFirstColumn="0" w:firstRowLastColumn="0" w:lastRowFirstColumn="0" w:lastRowLastColumn="0"/>
-            <w:tcW w:w="1399" w:type="dxa"/>
-          </w:tcPr>
-          <w:p>
-            <w:pPr>
-              <w:pStyle w:val="PSI-Normal"/>
-              <w:spacing w:before="0"/>
-              <w:jc w:val="center"/>
-              <w:rPr>
-                <w:rFonts w:ascii="Baskerville Old Face" w:hAnsi="Baskerville Old Face"/>
-                <w:color w:val="000000" w:themeColor="text1"/>
-                <w:sz w:val="24"/>
-                <w:szCs w:val="24"/>
-              </w:rPr>
-            </w:pPr>
-            <w:r>
-              <w:rPr>
-                <w:rFonts w:ascii="Baskerville Old Face" w:hAnsi="Baskerville Old Face"/>
-                <w:color w:val="000000" w:themeColor="text1"/>
-                <w:sz w:val="24"/>
-                <w:szCs w:val="24"/>
-              </w:rPr>
-              <w:t>Intermedio</w:t>
-            </w:r>
-          </w:p>
-        </w:tc>
-        <w:tc>
-          <w:tcPr>
-            <w:tcW w:w="1100" w:type="dxa"/>
-          </w:tcPr>
-          <w:p>
-            <w:pPr>
-              <w:pStyle w:val="PSI-Normal"/>
-              <w:spacing w:before="0"/>
-              <w:jc w:val="center"/>
-              <w:cnfStyle w:val="000000100000" w:firstRow="0" w:lastRow="0" w:firstColumn="0" w:lastColumn="0" w:oddVBand="0" w:evenVBand="0" w:oddHBand="1" w:evenHBand="0" w:firstRowFirstColumn="0" w:firstRowLastColumn="0" w:lastRowFirstColumn="0" w:lastRowLastColumn="0"/>
-              <w:rPr>
-                <w:rFonts w:ascii="Baskerville Old Face" w:hAnsi="Baskerville Old Face"/>
-                <w:color w:val="000000" w:themeColor="text1"/>
-                <w:sz w:val="24"/>
-                <w:szCs w:val="24"/>
-              </w:rPr>
-            </w:pPr>
-            <w:r>
-              <w:rPr>
-                <w:rFonts w:ascii="Baskerville Old Face" w:hAnsi="Baskerville Old Face"/>
-                <w:color w:val="000000" w:themeColor="text1"/>
-                <w:sz w:val="24"/>
-                <w:szCs w:val="24"/>
-              </w:rPr>
-              <w:t>10</w:t>
-            </w:r>
+            </w:pPr>
           </w:p>
         </w:tc>
       </w:tr>
@@ -7436,7 +5838,7 @@
       <w:pPr>
         <w:pStyle w:val="PSI-Ttulo1"/>
       </w:pPr>
-      <w:bookmarkStart w:id="9" w:name="_Toc259439430"/>
+      <w:bookmarkStart w:id="10" w:name="_Toc259439430"/>
     </w:p>
     <w:p>
       <w:pPr>
@@ -7445,7 +5847,7 @@
       <w:r>
         <w:t>Puntos de Casos de Uso Ajustados</w:t>
       </w:r>
-      <w:bookmarkEnd w:id="9"/>
+      <w:bookmarkEnd w:id="10"/>
     </w:p>
     <w:p>
       <w:pPr>
@@ -7455,7 +5857,7 @@
           <w:color w:val="FFC000" w:themeColor="accent4"/>
         </w:rPr>
       </w:pPr>
-      <w:bookmarkStart w:id="10" w:name="_Toc259439431"/>
+      <w:bookmarkStart w:id="11" w:name="_Toc259439431"/>
       <w:r>
         <w:rPr>
           <w:rFonts w:ascii="Baskerville Old Face" w:hAnsi="Baskerville Old Face"/>
@@ -7463,7 +5865,7 @@
         </w:rPr>
         <w:t>Casos de Uso Ajustados para Factores Técnicos</w:t>
       </w:r>
-      <w:bookmarkEnd w:id="10"/>
+      <w:bookmarkEnd w:id="11"/>
     </w:p>
     <w:tbl>
       <w:tblPr>
@@ -8087,7 +6489,6 @@
                 <w:sz w:val="24"/>
                 <w:szCs w:val="24"/>
               </w:rPr>
-              <w:lastRenderedPageBreak/>
               <w:t>T4</w:t>
             </w:r>
           </w:p>
@@ -9661,15 +8062,16 @@
           <w:color w:val="FFC000" w:themeColor="accent4"/>
         </w:rPr>
       </w:pPr>
-      <w:bookmarkStart w:id="11" w:name="_Toc259439433"/>
+      <w:bookmarkStart w:id="12" w:name="_Toc259439433"/>
       <w:r>
         <w:rPr>
           <w:rFonts w:ascii="Baskerville Old Face" w:hAnsi="Baskerville Old Face"/>
           <w:color w:val="FFC000" w:themeColor="accent4"/>
         </w:rPr>
+        <w:lastRenderedPageBreak/>
         <w:t>Casos de Uso Ajustados para Factores del Entorno</w:t>
       </w:r>
-      <w:bookmarkEnd w:id="11"/>
+      <w:bookmarkEnd w:id="12"/>
     </w:p>
     <w:tbl>
       <w:tblPr>
@@ -10823,7 +9225,6 @@
                 <w:sz w:val="24"/>
                 <w:szCs w:val="24"/>
               </w:rPr>
-              <w:lastRenderedPageBreak/>
               <w:t>E8</w:t>
             </w:r>
           </w:p>
@@ -12062,6 +10463,7 @@
                 <w:sz w:val="24"/>
                 <w:szCs w:val="24"/>
               </w:rPr>
+              <w:lastRenderedPageBreak/>
               <w:t>Otros</w:t>
             </w:r>
           </w:p>
@@ -12199,13 +10601,11 @@
       <w:pPr>
         <w:pStyle w:val="PSI-Ttulo1"/>
       </w:pPr>
-      <w:bookmarkStart w:id="12" w:name="_Toc259439437"/>
-      <w:bookmarkStart w:id="13" w:name="_GoBack"/>
-      <w:bookmarkEnd w:id="13"/>
+      <w:bookmarkStart w:id="13" w:name="_Toc259439437"/>
       <w:r>
         <w:t>Estimación de Horas-Hombre Refinada</w:t>
       </w:r>
-      <w:bookmarkEnd w:id="12"/>
+      <w:bookmarkEnd w:id="13"/>
     </w:p>
     <w:p>
       <w:pPr>
@@ -12300,7 +10700,6 @@
           <w:rFonts w:ascii="Baskerville Old Face" w:hAnsi="Baskerville Old Face"/>
           <w:color w:val="FFC000" w:themeColor="accent4"/>
         </w:rPr>
-        <w:lastRenderedPageBreak/>
         <w:t>La suma de ambos conteos brinda el valor TNEF, con el cual se puede ajustar la cantidad de horas-hombre a asignar para cada UCP. Este ajuste se realiza de la siguiente manera:</w:t>
       </w:r>
     </w:p>
@@ -13088,7 +11487,7 @@
                                   <pic:cNvPicPr/>
                                 </pic:nvPicPr>
                                 <pic:blipFill>
-                                  <a:blip r:embed="rId1">
+                                  <a:blip r:embed="rId2">
                                     <a:extLst>
                                       <a:ext uri="{28A0092B-C50C-407E-A947-70E740481C1C}">
                                         <a14:useLocalDpi xmlns:a14="http://schemas.microsoft.com/office/drawing/2010/main" val="0"/>
@@ -13317,7 +11716,7 @@
                   </pic:cNvPicPr>
                 </pic:nvPicPr>
                 <pic:blipFill>
-                  <a:blip r:embed="rId2">
+                  <a:blip r:embed="rId3">
                     <a:extLst>
                       <a:ext uri="{28A0092B-C50C-407E-A947-70E740481C1C}">
                         <a14:useLocalDpi xmlns:a14="http://schemas.microsoft.com/office/drawing/2010/main" val="0"/>
@@ -17113,7 +15512,7 @@
 </file>
 
 <file path=customXml/itemProps2.xml><?xml version="1.0" encoding="utf-8"?>
-<ds:datastoreItem xmlns:ds="http://schemas.openxmlformats.org/officeDocument/2006/customXml" ds:itemID="{F5FC01E0-C044-B14B-930C-FAE7E926B829}">
+<ds:datastoreItem xmlns:ds="http://schemas.openxmlformats.org/officeDocument/2006/customXml" ds:itemID="{C4ABA8C9-9B46-C343-B41A-B322ED4BEC1B}">
   <ds:schemaRefs>
     <ds:schemaRef ds:uri="http://schemas.openxmlformats.org/officeDocument/2006/bibliography"/>
   </ds:schemaRefs>

</xml_diff>